<commit_message>
Dated and signed by me
</commit_message>
<xml_diff>
--- a/warmup-project/Form for expectations of originality-converted.docx
+++ b/warmup-project/Form for expectations of originality-converted.docx
@@ -44,7 +44,7 @@
             <v:stroke joinstyle="miter"/>
             <v:path gradientshapeok="t" o:connecttype="rect"/>
           </v:shapetype>
-          <v:shape id="_x0000_s1046" type="#_x0000_t202" style="width:552.05pt;height:45pt;mso-left-percent:-10001;mso-top-percent:-10001;mso-position-horizontal:absolute;mso-position-horizontal-relative:char;mso-position-vertical:absolute;mso-position-vertical-relative:line;mso-left-percent:-10001;mso-top-percent:-10001" filled="f" strokecolor="#010202" strokeweight="1.5pt">
+          <v:shape id="_x0000_s1047" type="#_x0000_t202" style="width:552.05pt;height:45pt;mso-left-percent:-10001;mso-top-percent:-10001;mso-position-horizontal:absolute;mso-position-horizontal-relative:char;mso-position-vertical:absolute;mso-position-vertical-relative:line;mso-left-percent:-10001;mso-top-percent:-10001" filled="f" strokecolor="#010202" strokeweight="1.5pt">
             <v:textbox inset="0,0,0,0">
               <w:txbxContent>
                 <w:p>
@@ -203,15 +203,7 @@
             <w:sz w:val="18"/>
             <w:u w:val="single" w:color="3953A4"/>
           </w:rPr>
-          <w:t>http://web2.co</w:t>
-        </w:r>
-        <w:r>
-          <w:rPr>
-            <w:color w:val="3953A4"/>
-            <w:sz w:val="18"/>
-            <w:u w:val="single" w:color="3953A4"/>
-          </w:rPr>
-          <w:t>ncordia.ca/Legal_Counsel/policies/english/AC/Code.htm</w:t>
+          <w:t>http://web2.concordia.ca/Legal_Counsel/policies/english/AC/Code.htm</w:t>
         </w:r>
         <w:r>
           <w:rPr>
@@ -272,13 +264,28 @@
           <w:color w:val="010202"/>
           <w:spacing w:val="-3"/>
         </w:rPr>
-        <w:t xml:space="preserve">section below. This form must  </w:t>
-      </w:r>
-      <w:r>
-        <w:rPr>
-          <w:color w:val="010202"/>
-        </w:rPr>
-        <w:t xml:space="preserve">be attached to the front of all </w:t>
+        <w:t xml:space="preserve">section below. This form </w:t>
+      </w:r>
+      <w:proofErr w:type="gramStart"/>
+      <w:r>
+        <w:rPr>
+          <w:color w:val="010202"/>
+          <w:spacing w:val="-3"/>
+        </w:rPr>
+        <w:t xml:space="preserve">must  </w:t>
+      </w:r>
+      <w:r>
+        <w:rPr>
+          <w:color w:val="010202"/>
+        </w:rPr>
+        <w:t>be</w:t>
+      </w:r>
+      <w:proofErr w:type="gramEnd"/>
+      <w:r>
+        <w:rPr>
+          <w:color w:val="010202"/>
+        </w:rPr>
+        <w:t xml:space="preserve"> attached to the front of all </w:t>
       </w:r>
       <w:r>
         <w:rPr>
@@ -459,8 +466,19 @@
                         <w:w w:val="102"/>
                         <w:u w:val="single" w:color="010202"/>
                       </w:rPr>
-                      <w:t>Khaled Jababo</w:t>
+                      <w:t xml:space="preserve">Khaled </w:t>
                     </w:r>
+                    <w:proofErr w:type="spellStart"/>
+                    <w:r>
+                      <w:rPr>
+                        <w:b/>
+                        <w:color w:val="010202"/>
+                        <w:w w:val="102"/>
+                        <w:u w:val="single" w:color="010202"/>
+                      </w:rPr>
+                      <w:t>Jababo</w:t>
+                    </w:r>
+                    <w:proofErr w:type="spellEnd"/>
                     <w:r>
                       <w:rPr>
                         <w:b/>
@@ -488,7 +506,23 @@
                         <w:b/>
                         <w:color w:val="010202"/>
                       </w:rPr>
-                      <w:t>Type of Submission (Please check off reponses to both a &amp; b)</w:t>
+                      <w:t xml:space="preserve">Type of Submission (Please check off </w:t>
+                    </w:r>
+                    <w:proofErr w:type="spellStart"/>
+                    <w:r>
+                      <w:rPr>
+                        <w:b/>
+                        <w:color w:val="010202"/>
+                      </w:rPr>
+                      <w:t>reponses</w:t>
+                    </w:r>
+                    <w:proofErr w:type="spellEnd"/>
+                    <w:r>
+                      <w:rPr>
+                        <w:b/>
+                        <w:color w:val="010202"/>
+                      </w:rPr>
+                      <w:t xml:space="preserve"> to both a &amp; b)</w:t>
                     </w:r>
                   </w:p>
                 </w:txbxContent>
@@ -737,7 +771,21 @@
         <w:rPr>
           <w:color w:val="010202"/>
         </w:rPr>
-        <w:t>Having read both sides of this form, I certify that I/we have conformed to the Faculty’s expectations of originality and standards of academic integrity.</w:t>
+        <w:t xml:space="preserve">Having read both sides of this form, I certify that I/we have conformed to the </w:t>
+      </w:r>
+      <w:proofErr w:type="gramStart"/>
+      <w:r>
+        <w:rPr>
+          <w:color w:val="010202"/>
+        </w:rPr>
+        <w:t>Faculty’s</w:t>
+      </w:r>
+      <w:proofErr w:type="gramEnd"/>
+      <w:r>
+        <w:rPr>
+          <w:color w:val="010202"/>
+        </w:rPr>
+        <w:t xml:space="preserve"> expectations of originality and standards of academic integrity.</w:t>
       </w:r>
     </w:p>
     <w:p>
@@ -748,6 +796,76 @@
           <w:sz w:val="19"/>
         </w:rPr>
       </w:pPr>
+      <w:r>
+        <w:rPr>
+          <w:noProof/>
+          <w:sz w:val="19"/>
+        </w:rPr>
+        <mc:AlternateContent>
+          <mc:Choice Requires="wpi">
+            <w:drawing>
+              <wp:anchor distT="0" distB="0" distL="114300" distR="114300" simplePos="0" relativeHeight="487602688" behindDoc="0" locked="0" layoutInCell="1" allowOverlap="1" wp14:anchorId="48023913" wp14:editId="41F95F84">
+                <wp:simplePos x="0" y="0"/>
+                <wp:positionH relativeFrom="column">
+                  <wp:posOffset>4513580</wp:posOffset>
+                </wp:positionH>
+                <wp:positionV relativeFrom="paragraph">
+                  <wp:posOffset>451485</wp:posOffset>
+                </wp:positionV>
+                <wp:extent cx="1454855" cy="347760"/>
+                <wp:effectExtent l="57150" t="57150" r="0" b="33655"/>
+                <wp:wrapNone/>
+                <wp:docPr id="5" name="Ink 5"/>
+                <wp:cNvGraphicFramePr>
+                  <a:graphicFrameLocks xmlns:a="http://schemas.openxmlformats.org/drawingml/2006/main"/>
+                </wp:cNvGraphicFramePr>
+                <a:graphic xmlns:a="http://schemas.openxmlformats.org/drawingml/2006/main">
+                  <a:graphicData uri="http://schemas.microsoft.com/office/word/2010/wordprocessingInk">
+                    <w14:contentPart bwMode="auto" r:id="rId6">
+                      <w14:nvContentPartPr>
+                        <w14:cNvContentPartPr>
+                          <a14:cpLocks xmlns:a14="http://schemas.microsoft.com/office/drawing/2010/main" noRot="1"/>
+                        </w14:cNvContentPartPr>
+                      </w14:nvContentPartPr>
+                      <w14:xfrm>
+                        <a:off x="0" y="0"/>
+                        <a:ext cx="1454855" cy="347760"/>
+                      </w14:xfrm>
+                    </w14:contentPart>
+                  </a:graphicData>
+                </a:graphic>
+              </wp:anchor>
+            </w:drawing>
+          </mc:Choice>
+          <mc:Fallback>
+            <w:pict>
+              <v:shapetype w14:anchorId="7B33354D" id="_x0000_t75" coordsize="21600,21600" o:spt="75" o:preferrelative="t" path="m@4@5l@4@11@9@11@9@5xe" filled="f" stroked="f">
+                <v:stroke joinstyle="miter"/>
+                <v:formulas>
+                  <v:f eqn="if lineDrawn pixelLineWidth 0"/>
+                  <v:f eqn="sum @0 1 0"/>
+                  <v:f eqn="sum 0 0 @1"/>
+                  <v:f eqn="prod @2 1 2"/>
+                  <v:f eqn="prod @3 21600 pixelWidth"/>
+                  <v:f eqn="prod @3 21600 pixelHeight"/>
+                  <v:f eqn="sum @0 0 1"/>
+                  <v:f eqn="prod @6 1 2"/>
+                  <v:f eqn="prod @7 21600 pixelWidth"/>
+                  <v:f eqn="sum @8 21600 0"/>
+                  <v:f eqn="prod @7 21600 pixelHeight"/>
+                  <v:f eqn="sum @10 21600 0"/>
+                </v:formulas>
+                <v:path o:extrusionok="f" gradientshapeok="t" o:connecttype="rect"/>
+                <o:lock v:ext="edit" aspectratio="t"/>
+              </v:shapetype>
+              <v:shape id="Ink 5" o:spid="_x0000_s1026" type="#_x0000_t75" style="position:absolute;margin-left:354.7pt;margin-top:34.85pt;width:115.95pt;height:28.8pt;z-index:487602688;visibility:visible;mso-wrap-style:square;mso-wrap-distance-left:9pt;mso-wrap-distance-top:0;mso-wrap-distance-right:9pt;mso-wrap-distance-bottom:0;mso-position-horizontal:absolute;mso-position-horizontal-relative:text;mso-position-vertical:absolute;mso-position-vertical-relative:text" o:gfxdata="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">
+                <v:imagedata r:id="rId7" o:title=""/>
+                <o:lock v:ext="edit" rotation="t" aspectratio="f"/>
+              </v:shape>
+            </w:pict>
+          </mc:Fallback>
+        </mc:AlternateContent>
+      </w:r>
     </w:p>
     <w:p>
       <w:pPr>
@@ -803,7 +921,27 @@
           <w:w w:val="105"/>
           <w:sz w:val="16"/>
         </w:rPr>
-        <w:t>(please print clearly)</w:t>
+        <w:t>(</w:t>
+      </w:r>
+      <w:proofErr w:type="gramStart"/>
+      <w:r>
+        <w:rPr>
+          <w:color w:val="010202"/>
+          <w:spacing w:val="-3"/>
+          <w:w w:val="105"/>
+          <w:sz w:val="16"/>
+        </w:rPr>
+        <w:t>please</w:t>
+      </w:r>
+      <w:proofErr w:type="gramEnd"/>
+      <w:r>
+        <w:rPr>
+          <w:color w:val="010202"/>
+          <w:spacing w:val="-3"/>
+          <w:w w:val="105"/>
+          <w:sz w:val="16"/>
+        </w:rPr>
+        <w:t xml:space="preserve"> print clearly)</w:t>
       </w:r>
     </w:p>
     <w:p>
@@ -816,7 +954,7 @@
       <w:pPr>
         <w:pStyle w:val="BodyText"/>
         <w:spacing w:line="252" w:lineRule="exact"/>
-        <w:ind w:left="235"/>
+        <w:ind w:left="235" w:right="-1074"/>
       </w:pPr>
       <w:r>
         <w:pict w14:anchorId="666198B9">
@@ -831,6 +969,30 @@
         </w:rPr>
         <w:t>Name:</w:t>
       </w:r>
+      <w:r>
+        <w:rPr>
+          <w:color w:val="010202"/>
+        </w:rPr>
+        <w:t xml:space="preserve"> </w:t>
+      </w:r>
+      <w:r>
+        <w:rPr>
+          <w:color w:val="010202"/>
+        </w:rPr>
+        <w:t>Khaled Al</w:t>
+      </w:r>
+      <w:r>
+        <w:rPr>
+          <w:color w:val="010202"/>
+        </w:rPr>
+        <w:t xml:space="preserve"> </w:t>
+      </w:r>
+      <w:r>
+        <w:rPr>
+          <w:color w:val="010202"/>
+        </w:rPr>
+        <w:t>Koudmani</w:t>
+      </w:r>
     </w:p>
     <w:p>
       <w:pPr>
@@ -846,7 +1008,25 @@
           <w:w w:val="105"/>
           <w:sz w:val="16"/>
         </w:rPr>
-        <w:t xml:space="preserve">(please print </w:t>
+        <w:t>(</w:t>
+      </w:r>
+      <w:proofErr w:type="gramStart"/>
+      <w:r>
+        <w:rPr>
+          <w:color w:val="010202"/>
+          <w:w w:val="105"/>
+          <w:sz w:val="16"/>
+        </w:rPr>
+        <w:t>please</w:t>
+      </w:r>
+      <w:proofErr w:type="gramEnd"/>
+      <w:r>
+        <w:rPr>
+          <w:color w:val="010202"/>
+          <w:w w:val="105"/>
+          <w:sz w:val="16"/>
+        </w:rPr>
+        <w:t xml:space="preserve"> print </w:t>
       </w:r>
       <w:r>
         <w:rPr>
@@ -899,7 +1079,27 @@
           <w:w w:val="105"/>
           <w:sz w:val="16"/>
         </w:rPr>
-        <w:t>(please print clearly)</w:t>
+        <w:t>(</w:t>
+      </w:r>
+      <w:proofErr w:type="gramStart"/>
+      <w:r>
+        <w:rPr>
+          <w:color w:val="010202"/>
+          <w:spacing w:val="-3"/>
+          <w:w w:val="105"/>
+          <w:sz w:val="16"/>
+        </w:rPr>
+        <w:t>please</w:t>
+      </w:r>
+      <w:proofErr w:type="gramEnd"/>
+      <w:r>
+        <w:rPr>
+          <w:color w:val="010202"/>
+          <w:spacing w:val="-3"/>
+          <w:w w:val="105"/>
+          <w:sz w:val="16"/>
+        </w:rPr>
+        <w:t xml:space="preserve"> print clearly)</w:t>
       </w:r>
     </w:p>
     <w:p>
@@ -943,7 +1143,27 @@
           <w:w w:val="105"/>
           <w:sz w:val="16"/>
         </w:rPr>
-        <w:t>(please print clearly)</w:t>
+        <w:t>(</w:t>
+      </w:r>
+      <w:proofErr w:type="gramStart"/>
+      <w:r>
+        <w:rPr>
+          <w:color w:val="010202"/>
+          <w:spacing w:val="-3"/>
+          <w:w w:val="105"/>
+          <w:sz w:val="16"/>
+        </w:rPr>
+        <w:t>please</w:t>
+      </w:r>
+      <w:proofErr w:type="gramEnd"/>
+      <w:r>
+        <w:rPr>
+          <w:color w:val="010202"/>
+          <w:spacing w:val="-3"/>
+          <w:w w:val="105"/>
+          <w:sz w:val="16"/>
+        </w:rPr>
+        <w:t xml:space="preserve"> print clearly)</w:t>
       </w:r>
     </w:p>
     <w:p>
@@ -987,7 +1207,27 @@
           <w:w w:val="105"/>
           <w:sz w:val="16"/>
         </w:rPr>
-        <w:t>(please print clearly)</w:t>
+        <w:t>(</w:t>
+      </w:r>
+      <w:proofErr w:type="gramStart"/>
+      <w:r>
+        <w:rPr>
+          <w:color w:val="010202"/>
+          <w:spacing w:val="-3"/>
+          <w:w w:val="105"/>
+          <w:sz w:val="16"/>
+        </w:rPr>
+        <w:t>please</w:t>
+      </w:r>
+      <w:proofErr w:type="gramEnd"/>
+      <w:r>
+        <w:rPr>
+          <w:color w:val="010202"/>
+          <w:spacing w:val="-3"/>
+          <w:w w:val="105"/>
+          <w:sz w:val="16"/>
+        </w:rPr>
+        <w:t xml:space="preserve"> print clearly)</w:t>
       </w:r>
     </w:p>
     <w:p>
@@ -1030,7 +1270,25 @@
           <w:w w:val="105"/>
           <w:sz w:val="16"/>
         </w:rPr>
-        <w:t>(please print clearly</w:t>
+        <w:t>(</w:t>
+      </w:r>
+      <w:proofErr w:type="gramStart"/>
+      <w:r>
+        <w:rPr>
+          <w:color w:val="010202"/>
+          <w:w w:val="105"/>
+          <w:sz w:val="16"/>
+        </w:rPr>
+        <w:t>please</w:t>
+      </w:r>
+      <w:proofErr w:type="gramEnd"/>
+      <w:r>
+        <w:rPr>
+          <w:color w:val="010202"/>
+          <w:w w:val="105"/>
+          <w:sz w:val="16"/>
+        </w:rPr>
+        <w:t xml:space="preserve"> print clearly</w:t>
       </w:r>
     </w:p>
     <w:p>
@@ -1138,6 +1396,14 @@
           <w:u w:val="single" w:color="000101"/>
         </w:rPr>
         <w:t xml:space="preserve"> </w:t>
+      </w:r>
+      <w:r>
+        <w:rPr>
+          <w:color w:val="010202"/>
+          <w:w w:val="102"/>
+          <w:u w:val="single" w:color="000101"/>
+        </w:rPr>
+        <w:t>29199160</w:t>
       </w:r>
       <w:r>
         <w:rPr>
@@ -1457,17 +1723,15 @@
         <w:rPr>
           <w:color w:val="010202"/>
           <w:spacing w:val="-3"/>
-          <w:u w:val="single" w:color="000101"/>
-        </w:rPr>
-        <w:tab/>
-      </w:r>
-      <w:r>
-        <w:rPr>
-          <w:color w:val="010202"/>
-          <w:spacing w:val="-3"/>
-          <w:u w:val="single" w:color="000101"/>
-        </w:rPr>
-        <w:tab/>
+        </w:rPr>
+        <w:t>1</w:t>
+      </w:r>
+      <w:r>
+        <w:rPr>
+          <w:color w:val="010202"/>
+          <w:spacing w:val="-3"/>
+        </w:rPr>
+        <w:t>2Oct2021</w:t>
       </w:r>
       <w:r>
         <w:rPr>
@@ -1782,7 +2046,7 @@
           <w:sz w:val="20"/>
         </w:rPr>
         <w:pict w14:anchorId="040FE99B">
-          <v:shape id="_x0000_s1027" type="#_x0000_t202" style="width:551.3pt;height:133.5pt;mso-left-percent:-10001;mso-top-percent:-10001;mso-position-horizontal:absolute;mso-position-horizontal-relative:char;mso-position-vertical:absolute;mso-position-vertical-relative:line;mso-left-percent:-10001;mso-top-percent:-10001" fillcolor="#e6e6e5" strokecolor="#010202">
+          <v:shape id="_x0000_s1046" type="#_x0000_t202" style="width:551.3pt;height:133.5pt;mso-left-percent:-10001;mso-top-percent:-10001;mso-position-horizontal:absolute;mso-position-horizontal-relative:char;mso-position-vertical:absolute;mso-position-vertical-relative:line;mso-left-percent:-10001;mso-top-percent:-10001" fillcolor="#e6e6e5" strokecolor="#010202">
             <v:textbox inset="0,0,0,0">
               <w:txbxContent>
                 <w:p>
@@ -2046,15 +2310,7 @@
           <w:spacing w:val="-3"/>
           <w:u w:val="single" w:color="010202"/>
         </w:rPr>
-        <w:t>individual sub</w:t>
-      </w:r>
-      <w:r>
-        <w:rPr>
-          <w:color w:val="010202"/>
-          <w:spacing w:val="-3"/>
-          <w:u w:val="single" w:color="010202"/>
-        </w:rPr>
-        <w:t xml:space="preserve">mission </w:t>
+        <w:t xml:space="preserve">individual submission </w:t>
       </w:r>
       <w:r>
         <w:rPr>
@@ -2715,11 +2971,19 @@
         <w:spacing w:line="242" w:lineRule="auto"/>
         <w:ind w:right="511"/>
       </w:pPr>
-      <w:r>
-        <w:rPr>
-          <w:color w:val="010202"/>
-        </w:rPr>
-        <w:t xml:space="preserve">All of the </w:t>
+      <w:proofErr w:type="gramStart"/>
+      <w:r>
+        <w:rPr>
+          <w:color w:val="010202"/>
+        </w:rPr>
+        <w:t>All of</w:t>
+      </w:r>
+      <w:proofErr w:type="gramEnd"/>
+      <w:r>
+        <w:rPr>
+          <w:color w:val="010202"/>
+        </w:rPr>
+        <w:t xml:space="preserve"> the </w:t>
       </w:r>
       <w:r>
         <w:rPr>
@@ -2811,13 +3075,28 @@
           <w:color w:val="010202"/>
           <w:spacing w:val="-3"/>
         </w:rPr>
-        <w:t xml:space="preserve">other visual items derived from other sources have been identified  </w:t>
-      </w:r>
-      <w:r>
-        <w:rPr>
-          <w:color w:val="010202"/>
-        </w:rPr>
-        <w:t xml:space="preserve">by </w:t>
+        <w:t xml:space="preserve">other visual items derived from other sources have been </w:t>
+      </w:r>
+      <w:proofErr w:type="gramStart"/>
+      <w:r>
+        <w:rPr>
+          <w:color w:val="010202"/>
+          <w:spacing w:val="-3"/>
+        </w:rPr>
+        <w:t xml:space="preserve">identified  </w:t>
+      </w:r>
+      <w:r>
+        <w:rPr>
+          <w:color w:val="010202"/>
+        </w:rPr>
+        <w:t>by</w:t>
+      </w:r>
+      <w:proofErr w:type="gramEnd"/>
+      <w:r>
+        <w:rPr>
+          <w:color w:val="010202"/>
+        </w:rPr>
+        <w:t xml:space="preserve"> </w:t>
       </w:r>
       <w:r>
         <w:rPr>
@@ -2844,14 +3123,7 @@
           <w:color w:val="010202"/>
           <w:spacing w:val="-3"/>
         </w:rPr>
-        <w:t>c</w:t>
-      </w:r>
-      <w:r>
-        <w:rPr>
-          <w:color w:val="010202"/>
-          <w:spacing w:val="-3"/>
-        </w:rPr>
-        <w:t>aption.</w:t>
+        <w:t>caption.</w:t>
       </w:r>
     </w:p>
     <w:p>
@@ -3015,12 +3287,14 @@
         </w:rPr>
         <w:t xml:space="preserve"> </w:t>
       </w:r>
+      <w:proofErr w:type="gramStart"/>
       <w:r>
         <w:rPr>
           <w:color w:val="010202"/>
         </w:rPr>
         <w:t>are</w:t>
       </w:r>
+      <w:proofErr w:type="gramEnd"/>
       <w:r>
         <w:rPr>
           <w:color w:val="010202"/>
@@ -3219,7 +3493,23 @@
           <w:color w:val="010202"/>
           <w:spacing w:val="-3"/>
         </w:rPr>
-        <w:t xml:space="preserve">ideas, observations, information </w:t>
+        <w:t xml:space="preserve">ideas, observations, </w:t>
+      </w:r>
+      <w:proofErr w:type="gramStart"/>
+      <w:r>
+        <w:rPr>
+          <w:color w:val="010202"/>
+          <w:spacing w:val="-3"/>
+        </w:rPr>
+        <w:t>information</w:t>
+      </w:r>
+      <w:proofErr w:type="gramEnd"/>
+      <w:r>
+        <w:rPr>
+          <w:color w:val="010202"/>
+          <w:spacing w:val="-3"/>
+        </w:rPr>
+        <w:t xml:space="preserve"> </w:t>
       </w:r>
       <w:r>
         <w:rPr>
@@ -3311,14 +3601,7 @@
           <w:color w:val="010202"/>
           <w:spacing w:val="-3"/>
         </w:rPr>
-        <w:t>their proper so</w:t>
-      </w:r>
-      <w:r>
-        <w:rPr>
-          <w:color w:val="010202"/>
-          <w:spacing w:val="-3"/>
-        </w:rPr>
-        <w:t xml:space="preserve">urce </w:t>
+        <w:t xml:space="preserve">their proper source </w:t>
       </w:r>
       <w:r>
         <w:rPr>
@@ -3655,7 +3938,23 @@
           <w:color w:val="010202"/>
           <w:spacing w:val="-3"/>
         </w:rPr>
-        <w:t xml:space="preserve">Patrick MacDonagh </w:t>
+        <w:t xml:space="preserve">Patrick </w:t>
+      </w:r>
+      <w:proofErr w:type="spellStart"/>
+      <w:r>
+        <w:rPr>
+          <w:color w:val="010202"/>
+          <w:spacing w:val="-3"/>
+        </w:rPr>
+        <w:t>MacDonagh</w:t>
+      </w:r>
+      <w:proofErr w:type="spellEnd"/>
+      <w:r>
+        <w:rPr>
+          <w:color w:val="010202"/>
+          <w:spacing w:val="-3"/>
+        </w:rPr>
+        <w:t xml:space="preserve"> </w:t>
       </w:r>
       <w:r>
         <w:rPr>
@@ -3710,7 +4009,7 @@
         </w:rPr>
         <w:t xml:space="preserve"> </w:t>
       </w:r>
-      <w:hyperlink r:id="rId6">
+      <w:hyperlink r:id="rId8">
         <w:r>
           <w:rPr>
             <w:color w:val="3953A4"/>
@@ -3801,13 +4100,7 @@
         <w:rPr>
           <w:color w:val="010202"/>
         </w:rPr>
-        <w:t>a lab report represents</w:t>
-      </w:r>
-      <w:r>
-        <w:rPr>
-          <w:color w:val="010202"/>
-        </w:rPr>
-        <w:t xml:space="preserve"> the results of the experimental work by the student(s), derived only from the </w:t>
+        <w:t xml:space="preserve">a lab report represents the results of the experimental work by the student(s), derived only from the </w:t>
       </w:r>
       <w:r>
         <w:rPr>
@@ -3965,13 +4258,7 @@
         <w:rPr>
           <w:color w:val="010202"/>
         </w:rPr>
-        <w:t>past or presen</w:t>
-      </w:r>
-      <w:r>
-        <w:rPr>
-          <w:color w:val="010202"/>
-        </w:rPr>
-        <w:t xml:space="preserve">t students of this </w:t>
+        <w:t xml:space="preserve">past or present students of this </w:t>
       </w:r>
       <w:r>
         <w:rPr>
@@ -4004,7 +4291,23 @@
           <w:color w:val="010202"/>
           <w:spacing w:val="-3"/>
         </w:rPr>
-        <w:t xml:space="preserve">been consulted, used, copied, paraphrased </w:t>
+        <w:t xml:space="preserve">been consulted, used, copied, </w:t>
+      </w:r>
+      <w:proofErr w:type="gramStart"/>
+      <w:r>
+        <w:rPr>
+          <w:color w:val="010202"/>
+          <w:spacing w:val="-3"/>
+        </w:rPr>
+        <w:t>paraphrased</w:t>
+      </w:r>
+      <w:proofErr w:type="gramEnd"/>
+      <w:r>
+        <w:rPr>
+          <w:color w:val="010202"/>
+          <w:spacing w:val="-3"/>
+        </w:rPr>
+        <w:t xml:space="preserve"> </w:t>
       </w:r>
       <w:r>
         <w:rPr>
@@ -4306,14 +4609,7 @@
           <w:color w:val="010202"/>
           <w:spacing w:val="-3"/>
         </w:rPr>
-        <w:t>th</w:t>
-      </w:r>
-      <w:r>
-        <w:rPr>
-          <w:color w:val="010202"/>
-          <w:spacing w:val="-3"/>
-        </w:rPr>
-        <w:t xml:space="preserve">e </w:t>
+        <w:t xml:space="preserve">the </w:t>
       </w:r>
       <w:r>
         <w:rPr>
@@ -4327,7 +4623,23 @@
           <w:color w:val="010202"/>
           <w:spacing w:val="-3"/>
         </w:rPr>
-        <w:t xml:space="preserve">for the  use  </w:t>
+        <w:t xml:space="preserve">for </w:t>
+      </w:r>
+      <w:proofErr w:type="gramStart"/>
+      <w:r>
+        <w:rPr>
+          <w:color w:val="010202"/>
+          <w:spacing w:val="-3"/>
+        </w:rPr>
+        <w:t>the  use</w:t>
+      </w:r>
+      <w:proofErr w:type="gramEnd"/>
+      <w:r>
+        <w:rPr>
+          <w:color w:val="010202"/>
+          <w:spacing w:val="-3"/>
+        </w:rPr>
+        <w:t xml:space="preserve">  </w:t>
       </w:r>
       <w:r>
         <w:rPr>
@@ -4886,11 +5198,19 @@
         </w:tabs>
         <w:spacing w:before="2"/>
       </w:pPr>
-      <w:r>
-        <w:rPr>
-          <w:color w:val="010202"/>
-        </w:rPr>
-        <w:t xml:space="preserve">All of the </w:t>
+      <w:proofErr w:type="gramStart"/>
+      <w:r>
+        <w:rPr>
+          <w:color w:val="010202"/>
+        </w:rPr>
+        <w:t>All of</w:t>
+      </w:r>
+      <w:proofErr w:type="gramEnd"/>
+      <w:r>
+        <w:rPr>
+          <w:color w:val="010202"/>
+        </w:rPr>
+        <w:t xml:space="preserve"> the </w:t>
       </w:r>
       <w:r>
         <w:rPr>
@@ -5984,6 +6304,36 @@
 </w:styles>
 </file>
 
+<file path=word/ink/ink1.xml><?xml version="1.0" encoding="utf-8"?>
+<inkml:ink xmlns:inkml="http://www.w3.org/2003/InkML">
+  <inkml:definitions>
+    <inkml:context xml:id="ctx0">
+      <inkml:inkSource xml:id="inkSrc0">
+        <inkml:traceFormat>
+          <inkml:channel name="X" type="integer" min="-2.14748E9" max="2.14748E9" units="cm"/>
+          <inkml:channel name="Y" type="integer" min="-2.14748E9" max="2.14748E9" units="cm"/>
+          <inkml:channel name="F" type="integer" max="32767" units="dev"/>
+        </inkml:traceFormat>
+        <inkml:channelProperties>
+          <inkml:channelProperty channel="X" name="resolution" value="1000" units="1/cm"/>
+          <inkml:channelProperty channel="Y" name="resolution" value="1000" units="1/cm"/>
+          <inkml:channelProperty channel="F" name="resolution" value="0" units="1/dev"/>
+        </inkml:channelProperties>
+      </inkml:inkSource>
+      <inkml:timestamp xml:id="ts0" timeString="2021-10-12T05:14:25.760"/>
+    </inkml:context>
+    <inkml:brush xml:id="br0">
+      <inkml:brushProperty name="width" value="0.05" units="cm"/>
+      <inkml:brushProperty name="height" value="0.05" units="cm"/>
+    </inkml:brush>
+  </inkml:definitions>
+  <inkml:trace contextRef="#ctx0" brushRef="#br0">42 195 24575,'-1'0'0,"0"0"0,0 1 0,0-1 0,0 1 0,0-1 0,0 1 0,0-1 0,1 1 0,-1-1 0,0 1 0,0 0 0,1 0 0,-1-1 0,0 1 0,1 0 0,-1 0 0,1 0 0,-1 0 0,1-1 0,-1 1 0,1 0 0,0 0 0,-1 0 0,1 0 0,0 0 0,0 0 0,-1 2 0,-3 32 0,4-32 0,-9 93 0,-1 58 0,10-134 0,1 0 0,1 0 0,1 0 0,1-1 0,12 36 0,-4-21 0,11 57 0,-18-71-1365,1-5-5461</inkml:trace>
+  <inkml:trace contextRef="#ctx0" brushRef="#br0" timeOffset="1727.48">106 470 24575,'2'-29'0,"11"-52"0,-6 44 0,-8 96 0,1-35 0,0-19 0,0-9 0,0 1 0,0 0 0,1 0 0,0 0 0,-1 0 0,1 0 0,1 1 0,-1-1 0,0 0 0,1 0 0,-1 1 0,1-1 0,0 1 0,-1-1 0,1 1 0,1 0 0,-1 0 0,0 0 0,0 0 0,1 0 0,-1 0 0,1 1 0,0-1 0,-1 1 0,4-2 0,10-3 0,0-1 0,0 2 0,19-4 0,-17 4 0,21-5 0,-19 6 0,-1-1 0,25-11 0,-76 14 0,-9 9 0,0 3 0,-69 25 0,106-34 0,0 1 0,0-1 0,0 1 0,0 0 0,0 0 0,1 0 0,-1 1 0,1 0 0,-1-1 0,1 1 0,0 0 0,0 0 0,0 1 0,1-1 0,-4 6 0,4-3 0,0 0 0,0 0 0,0 0 0,1 0 0,0 1 0,0-1 0,0 0 0,1 1 0,1 9 0,0 17 0,-2-16 0,1 0 0,1-1 0,1 1 0,1-1 0,5 23 0,-6-35 0,0 1 0,0-1 0,0 1 0,0-1 0,1 0 0,0 0 0,0 0 0,0 0 0,0-1 0,1 1 0,-1-1 0,1 0 0,0 0 0,0 0 0,0 0 0,0-1 0,1 1 0,-1-1 0,0 0 0,1-1 0,0 1 0,9 1 0,31 3-1365,-25-6-5461</inkml:trace>
+  <inkml:trace contextRef="#ctx0" brushRef="#br0" timeOffset="3211.74">424 132 24575,'-2'93'0,"7"139"0,1-197 0,17 60 0,-13-59 0,7 45 0,-15-64 0,7 43 0,-9-57 0,1-1 0,0 1 0,-1 0 0,1 0 0,0-1 0,1 1 0,-1 0 0,0-1 0,1 1 0,-1-1 0,1 0 0,0 1 0,0-1 0,0 0 0,4 3 0,-5-4 0,0-1 0,0 0 0,0 1 0,0-1 0,0 0 0,0 0 0,-1 0 0,1 0 0,0 0 0,0 0 0,0 0 0,0 0 0,0 0 0,0 0 0,0-1 0,0 1 0,0 0 0,0 0 0,0-1 0,-1 1 0,1-1 0,0 1 0,0-1 0,0 1 0,-1-1 0,1 0 0,0 1 0,-1-1 0,1 0 0,0 1 0,-1-1 0,1 0 0,0-1 0,16-30 0,-17 30 0,6-14 0,-1-1 0,-1 1 0,0-1 0,1-17 0,5-25 0,-9 55 0,0 1 0,0-1 0,0 0 0,1 1 0,0-1 0,0 1 0,0 0 0,0 0 0,0-1 0,1 1 0,-1 1 0,1-1 0,0 0 0,-1 1 0,2-1 0,-1 1 0,0 0 0,0 0 0,1 0 0,-1 0 0,1 1 0,-1-1 0,1 1 0,0 0 0,-1 0 0,1 0 0,0 1 0,0-1 0,0 1 0,0 0 0,-1 0 0,1 0 0,6 2 0,-5-1 0,0-1 0,0 1 0,0 0 0,0 1 0,0-1 0,-1 1 0,1 0 0,-1 0 0,1 1 0,-1-1 0,0 1 0,0 0 0,0 0 0,0 0 0,-1 1 0,1 0 0,-1-1 0,0 1 0,0 0 0,0 0 0,-1 1 0,1-1 0,-1 0 0,0 1 0,0 0 0,1 4 0,0 13-54,-1-1-1,-2 1 1,-2 33-1,1-25-1092,0-10-5679</inkml:trace>
+  <inkml:trace contextRef="#ctx0" brushRef="#br0" timeOffset="9647.5">994 576 24575,'-2'76'0,"4"82"0,-1-155 0,-1 0 0,1 0 0,-1 1 0,1-1 0,0 0 0,0 0 0,1 0 0,-1 0 0,1 0 0,-1-1 0,1 1 0,0 0 0,0-1 0,0 1 0,0-1 0,4 3 0,-1-1 0,0-1 0,0 1 0,0-1 0,1 0 0,-1 0 0,1-1 0,0 0 0,7 2 0,-3-1 0,1-1 0,0 0 0,0-1 0,0 0 0,0-1 0,0 0 0,0-1 0,0 0 0,15-4 0,-23 4 0,0 0 0,0 0 0,-1 0 0,1-1 0,0 1 0,-1-1 0,0 1 0,1-1 0,-1 0 0,0 0 0,0 0 0,0 0 0,0-1 0,0 1 0,0 0 0,-1-1 0,1 1 0,-1-1 0,0 0 0,1 0 0,-1 1 0,1-7 0,1-4 0,-1-1 0,-1 1 0,0-27 0,1-9 0,-1 40 0,2-9 0,-1 0 0,0 0 0,-3-31 0,1 45 0,0 0 0,-1 0 0,0 0 0,0 0 0,0 0 0,0 0 0,-1 0 0,1 1 0,-1-1 0,0 0 0,0 1 0,0-1 0,-1 1 0,1 0 0,-1 0 0,0 0 0,0 0 0,0 0 0,0 0 0,0 1 0,-8-5 0,4 4 0,0-1 0,0 1 0,0 1 0,0-1 0,-14-2 0,19 5 0,1 0 0,-1 0 0,1 0 0,0 0 0,-1 0 0,1 0 0,-1 0 0,1 1 0,-1-1 0,1 0 0,-1 1 0,1-1 0,0 1 0,-1 0 0,1-1 0,0 1 0,0 0 0,0 0 0,-1 0 0,1 0 0,0 0 0,0 0 0,0 0 0,0 0 0,1 1 0,-1-1 0,0 0 0,0 0 0,1 1 0,-1-1 0,1 0 0,-1 1 0,1-1 0,0 1 0,-1-1 0,1 1 0,0 1 0,-1 1 0,1 1 0,0-1 0,1 1 0,-1-1 0,1 1 0,-1-1 0,1 1 0,0-1 0,1 0 0,-1 0 0,1 0 0,0 1 0,0-2 0,0 1 0,1 0 0,-1 0 0,1-1 0,0 1 0,0-1 0,0 0 0,0 0 0,7 4 0,8 8 0,2-2 0,-1 0 0,24 10 0,-21-11 0,-19-10 0,1 0 0,-1 0 0,0 0 0,0 0 0,0 1 0,0 0 0,0-1 0,-1 1 0,1 0 0,-1 0 0,0 1 0,0-1 0,0 0 0,0 1 0,1 5 0,0 0 0,-1 0 0,0 1 0,-1-1 0,0 16 0,2 15 0,-3-40 0,0 1 0,0 0 0,0 0 0,0 0 0,0 0 0,0 0 0,1 0 0,-1 0 0,0 0 0,0-1 0,1 1 0,-1 0 0,0 0 0,1 0 0,-1-1 0,1 1 0,-1 0 0,1 0 0,0-1 0,-1 1 0,1 0 0,-1-1 0,1 1 0,0-1 0,0 1 0,-1-1 0,1 1 0,1 0 0,-1-2 0,1 1 0,-1 0 0,0-1 0,1 1 0,-1 0 0,0-1 0,0 0 0,1 1 0,-1-1 0,0 0 0,0 1 0,0-1 0,0 0 0,0 0 0,0 0 0,1-2 0,8-9 0,-1 0 0,12-19 0,-17 24 0,15-26 0,25-60 0,-7 13 0,-26 55 0,-1 0 0,-1-1 0,-1 0 0,-1-1 0,-1 0 0,2-30 0,2-164 0,-9 201 0,-1-29 0,0 47 0,0-1 0,0 1 0,-1-1 0,1 1 0,-1 0 0,1-1 0,-1 1 0,0 0 0,0 0 0,0-1 0,0 1 0,0 0 0,-1 0 0,-2-4 0,3 6 0,1 0 0,0 0 0,0-1 0,-1 1 0,1 0 0,0-1 0,-1 1 0,1 0 0,-1 0 0,1 0 0,0-1 0,-1 1 0,1 0 0,-1 0 0,1 0 0,0 0 0,-1 0 0,1 0 0,-1 0 0,1 0 0,-1 0 0,1 0 0,0 0 0,-1 0 0,1 0 0,-1 0 0,1 0 0,-1 0 0,1 0 0,0 1 0,-1-1 0,1 0 0,0 0 0,-1 0 0,1 1 0,-1-1 0,1 0 0,0 1 0,0-1 0,-1 0 0,1 1 0,0-1 0,0 0 0,-1 1 0,1-1 0,0 1 0,-7 21 0,-8 80 0,5 1 0,4-1 0,9 127 0,-2-216 0,0 1 0,1 0 0,1 0 0,0-1 0,1 0 0,1 0 0,0 0 0,0 0 0,2-1 0,-1 0 0,14 19 0,-16-26 0,0 0 0,1 0 0,-1 0 0,1-1 0,0 1 0,0-1 0,0 0 0,1-1 0,-1 1 0,1-1 0,0 0 0,0 0 0,0-1 0,0 0 0,1 0 0,-1-1 0,1 1 0,-1-1 0,1-1 0,-1 1 0,1-1 0,-1 0 0,1-1 0,-1 1 0,1-1 0,8-3 0,-9 3 0,1-1 0,0 0 0,0 0 0,-1-1 0,0 0 0,1 0 0,-1 0 0,0-1 0,0 0 0,-1 0 0,1-1 0,-1 1 0,0-1 0,0 0 0,-1 0 0,1-1 0,-1 0 0,0 0 0,-1 0 0,1 0 0,-1 0 0,-1-1 0,1 1 0,-1-1 0,0 1 0,1-11 0,0 1 0,0 0 0,-2 1 0,0-1 0,-1-22 0,-1 33 0,0 0 0,1 0 0,-2-1 0,1 1 0,-1 0 0,1 0 0,-5-7 0,5 10 0,0 0 0,0 0 0,-1 0 0,1 1 0,-1-1 0,1 0 0,-1 1 0,0-1 0,0 1 0,1-1 0,-1 1 0,0 0 0,0 0 0,0 0 0,-1 0 0,1 0 0,-4-1 0,5 2 0,-1 0 0,1 0 0,-1-1 0,1 1 0,-1 0 0,0 0 0,1 0 0,-1 1 0,1-1 0,-1 0 0,1 0 0,-1 1 0,1-1 0,-1 1 0,1 0 0,0-1 0,-1 1 0,1 0 0,0 0 0,-1 0 0,1 0 0,-1 1 0,-1 1 0,1 0 0,0-1 0,0 2 0,0-1 0,0 0 0,1 0 0,-1 1 0,1-1 0,-2 5 0,0 6 0,0 0 0,1 1 0,-1 24 0,2-19 0,2 0 0,0 0 0,1 1 0,0-1 0,9 27 0,-10-42 0,1 1 0,-1-1 0,1 1 0,1-1 0,-1 0 0,1 0 0,0 0 0,0 0 0,0 0 0,1-1 0,-1 0 0,1 1 0,0-1 0,1-1 0,-1 1 0,1-1 0,-1 1 0,1-1 0,0 0 0,0-1 0,0 0 0,1 1 0,9 1 0,-12-3 0,0-1 0,-1 1 0,1-1 0,0 0 0,0 0 0,-1-1 0,1 1 0,0 0 0,0-1 0,-1 1 0,1-1 0,0 0 0,-1 0 0,1 0 0,-1-1 0,1 1 0,-1 0 0,0-1 0,1 0 0,2-2 0,2-4 0,0 0 0,0 0 0,-1-1 0,7-10 0,-8 10 0,1 0 0,0 0 0,13-13 0,7-4 0,0-2 0,37-52 0,-59 119 0,-5 2 0,-1-18 0,2 1 0,4 39 0,-3-57 0,0 0 0,0 0 0,1-1 0,0 1 0,0 0 0,0-1 0,0 1 0,1-1 0,0 0 0,0 0 0,1 0 0,-1 0 0,1-1 0,0 1 0,8 6 0,-7-8 0,0 0 0,0 0 0,0-1 0,1 0 0,-1 0 0,1 0 0,-1-1 0,1 0 0,-1 0 0,1 0 0,-1-1 0,1 1 0,0-1 0,-1-1 0,1 1 0,0-1 0,5-1 0,-2 0 0,-1 0 0,0-1 0,1 0 0,-1 0 0,0 0 0,0-1 0,-1-1 0,1 1 0,-1-1 0,8-7 0,-10 6 0,0 1 0,-1-1 0,1 1 0,-1-1 0,-1-1 0,1 1 0,-1 0 0,0-1 0,0 0 0,-1 1 0,0-1 0,0 0 0,-1 0 0,1-9 0,0-11 0,-1 1 0,-5-42 0,2 41 0,0 11 0,-1 1 0,-1 0 0,0 0 0,-1 0 0,0 0 0,-1 1 0,-1 0 0,-11-18 0,4 7 0,-12-32 0,17 29 0,2 0 0,-7-53 0,8 41 0,-4-43 0,8 55 0,-1-1 0,-1 2 0,-10-31 0,10 80 0,1 18 0,5 96 0,19 136 0,-16-241 0,1-1 0,2 0 0,1 0 0,1 0 0,15 28 0,79 134 0,-101-188 0,-1 1 0,1-1 0,0 0 0,0 0 0,1 0 0,-1 0 0,1 0 0,7 5 0,-9-8 0,0 0 0,0 0 0,0-1 0,0 1 0,0 0 0,1-1 0,-1 1 0,0-1 0,0 0 0,1 0 0,-1 0 0,0 0 0,0 0 0,1 0 0,-1-1 0,0 1 0,0-1 0,1 0 0,-1 1 0,0-1 0,0 0 0,3-2 0,12-6 0,1-1 0,-2-1 0,0 0 0,0-1 0,-1-1 0,0-1 0,-1 0 0,-1 0 0,0-1 0,-1-1 0,-1 0 0,0-1 0,-1 0 0,13-33 0,-11 17 0,-1-1 0,-1 0 0,-2-1 0,-2 1 0,-1-1 0,-1-1 0,-3-50 0,0 26 0,-1 24 0,0 1 0,-11-67 0,9 90 0,-2 1 0,0 0 0,0-1 0,-1 1 0,0 1 0,-1-1 0,0 1 0,-1 0 0,0 1 0,-13-15 0,19 23 0,1 0 0,-1 1 0,1-1 0,-1 0 0,0 1 0,1-1 0,-1 1 0,0-1 0,0 1 0,1-1 0,-1 1 0,0-1 0,0 1 0,0 0 0,0 0 0,1-1 0,-1 1 0,0 0 0,0 0 0,0 0 0,0 0 0,-1 0 0,1 0 0,1 1 0,-1-1 0,0 0 0,1 1 0,-1 0 0,0-1 0,1 1 0,-1-1 0,1 1 0,-1 0 0,1-1 0,0 1 0,-1 0 0,1-1 0,-1 1 0,1 0 0,0 0 0,0-1 0,-1 3 0,-3 47 0,4-43 0,0 28 0,2 186 0,0-189 0,2 1 0,1-1 0,2 0 0,19 54 0,3-14 0,4-1 0,43 69 0,-73-136 0,-1 1 0,1-2 0,0 1 0,0 0 0,1-1 0,-1 1 0,1-1 0,0 0 0,-1 0 0,9 4 0,-11-7 0,0 1 0,1-1 0,-1 1 0,0-1 0,1 1 0,-1-1 0,1 0 0,-1 0 0,1 0 0,-1 0 0,1 0 0,-1 0 0,1 0 0,-1 0 0,0-1 0,1 1 0,-1-1 0,1 1 0,-1-1 0,0 1 0,1-1 0,-1 0 0,0 0 0,0 1 0,0-1 0,1 0 0,-1 0 0,0 0 0,0 0 0,0-1 0,-1 1 0,1 0 0,0 0 0,0 0 0,-1-1 0,1 1 0,0-3 0,93-192 0,-84 168 0,-1-1 0,-2 0 0,-1-1 0,-2 0 0,-1 0 0,-1 0 0,-3-49 0,-7 38 0,8 41 0,0-1 0,0 1 0,0-1 0,0 1 0,0-1 0,0 1 0,0-1 0,-1 1 0,1-1 0,0 1 0,0-1 0,-1 1 0,1-1 0,0 1 0,-1-1 0,1 1 0,0-1 0,-1 1 0,1 0 0,-1-1 0,1 1 0,0 0 0,-1-1 0,1 1 0,-1 0 0,1 0 0,-1-1 0,1 1 0,-1 0 0,1 0 0,-1 0 0,0 0 0,1 0 0,-1 0 0,1 0 0,-1 0 0,1 0 0,-1 0 0,1 0 0,-1 0 0,1 0 0,-1 0 0,0 0 0,1 1 0,-1-1 0,1 0 0,-1 0 0,1 1 0,0-1 0,-1 0 0,1 1 0,-1-1 0,1 0 0,-1 1 0,1-1 0,0 1 0,-1-1 0,1 0 0,0 1 0,0-1 0,-1 1 0,1-1 0,0 1 0,0-1 0,0 1 0,-1 0 0,-4 10 0,0-1 0,0 1 0,1-1 0,0 1 0,1 0 0,0 1 0,1-1 0,-1 16 0,0-2 0,2 1 0,4 45 0,-1-58 0,0 0 0,1 0 0,1 0 0,0-1 0,1 1 0,0-1 0,1 0 0,0-1 0,1 1 0,0-1 0,1-1 0,15 18 0,-15-20 0,-1-1 0,1 0 0,0 0 0,1-1 0,0 0 0,0 0 0,0-1 0,1 0 0,-1-1 0,1 0 0,0 0 0,1-1 0,-1-1 0,0 0 0,1 0 0,13 0 0,-20-2 0,0 0 0,0 0 0,0 0 0,0-1 0,0 0 0,0 0 0,-1 0 0,1 0 0,0-1 0,-1 1 0,1-1 0,0 0 0,-1 0 0,0 0 0,0-1 0,1 1 0,4-6 0,-4 3 0,0 0 0,0-1 0,-1 0 0,1 0 0,-1 0 0,0 0 0,-1 0 0,0 0 0,3-13 0,-2 4 0,-1 0 0,-1 0 0,0 0 0,-1 0 0,0 0 0,-1 0 0,-1 0 0,-1 1 0,-4-16 0,4 22 0,0-1 0,-1 1 0,0 0 0,-1 0 0,1 0 0,-2 0 0,1 1 0,-1 0 0,0 0 0,0 1 0,-1 0 0,0 0 0,0 0 0,-1 1 0,1 0 0,-15-7 0,21 11 0,0 1 0,0 0 0,1-1 0,-1 1 0,0 0 0,0-1 0,0 1 0,0 0 0,0 0 0,0 0 0,0 0 0,0 0 0,0 0 0,0 0 0,0 0 0,0 0 0,1 0 0,-1 1 0,0-1 0,-1 1 0,2-1 0,-1 1 0,1-1 0,0 1 0,0-1 0,0 1 0,-1-1 0,1 1 0,0-1 0,0 1 0,0-1 0,0 1 0,0 0 0,0-1 0,0 1 0,0-1 0,0 1 0,0-1 0,1 1 0,-1-1 0,0 1 0,0-1 0,0 1 0,1-1 0,-1 1 0,23 33 0,-11-21 0,1-1 0,0 0 0,1 0 0,26 15 0,-31-22 0,1 0 0,0 0 0,0-2 0,0 1 0,0-1 0,1-1 0,-1 1 0,1-2 0,12 1 0,-7-2 0,-1 0 0,0-1 0,0-1 0,0 0 0,0-2 0,19-5 0,83-39 0,-52 19 0,-22 11 0,131-61 0,-173 79 0,0-1 0,0 1 0,0 0 0,0-1 0,0 1 0,0-1 0,0 1 0,0-1 0,0 0 0,0 1 0,-1-1 0,1 0 0,0 0 0,0 1 0,-1-1 0,1 0 0,0 0 0,-1 0 0,1 0 0,-1 0 0,0 0 0,1 0 0,-1 0 0,0 0 0,1 0 0,-1-2 0,-1 2 0,0 0 0,0-1 0,-1 1 0,1 0 0,0 0 0,-1 0 0,1 0 0,-1 0 0,1 1 0,-1-1 0,1 0 0,-1 1 0,0-1 0,1 1 0,-1-1 0,0 1 0,1 0 0,-4 0 0,-69-8 0,-1 3 0,-82 5 0,64 1 0,-2443 2 0,2490 0 0,0 1 0,0 3 0,-81 22 0,-52 9 0,110-32 0,-104-4 0,107-4 0,-121 13 0,179-10 0,1 0 0,-1 1 0,0 0 0,-13 6 0,20-8 0,0 1 0,0-1 0,0 1 0,0-1 0,0 1 0,0-1 0,0 1 0,0-1 0,1 1 0,-1 0 0,0-1 0,0 1 0,1 0 0,-1 0 0,0 0 0,1-1 0,-1 1 0,1 0 0,-1 0 0,1 0 0,-1 0 0,1 0 0,0 0 0,-1 0 0,1 0 0,0 0 0,0 0 0,0 0 0,0 0 0,0 0 0,0 1 0,0-1 0,0 0 0,0 0 0,1 0 0,-1 0 0,0 0 0,1 0 0,-1 0 0,0 0 0,1 0 0,-1-1 0,1 1 0,0 1 0,3 2 0,-1-1 0,0 0 0,1 0 0,0 0 0,0 0 0,0-1 0,0 1 0,0-1 0,0 0 0,1 0 0,-1-1 0,1 1 0,-1-1 0,1 0 0,5 0 0,-5 1 0,106 19 0,157 10 0,-195-24 0,546 24 0,4-32 0,-246-2 0,-59 3 0,-583-2 0,-174 3 0,1 26 0,431-26 0,-32 3 0,-46 11 0,77-13 0,0 0 0,-1 1 0,1 0 0,0 0 0,0 1 0,0 0 0,1 0 0,-1 1 0,1 0 0,0 0 0,-9 9 0,16-13 0,-1 0 0,0-1 0,1 1 0,-1 0 0,1 0 0,-1-1 0,1 1 0,0 0 0,-1 0 0,1 0 0,0 0 0,-1 0 0,1-1 0,0 1 0,0 0 0,0 0 0,0 0 0,0 0 0,0 0 0,0 0 0,0 0 0,0 0 0,0 0 0,0-1 0,1 1 0,-1 0 0,0 0 0,1 0 0,-1 0 0,0 0 0,1-1 0,-1 1 0,1 0 0,0 0 0,-1-1 0,1 1 0,-1 0 0,1-1 0,0 1 0,0-1 0,-1 1 0,1-1 0,0 1 0,0-1 0,0 0 0,0 1 0,-1-1 0,1 0 0,2 1 0,6 2 0,0 1 0,1-2 0,14 3 0,83 8 0,-1-5 0,139-7 0,-138-2 0,357-1 0,-441 2 0,-18-1 0,1 1 0,-1 0 0,0 0 0,1 0 0,-1 0 0,0 1 0,0 0 0,1 0 0,9 4 0,-55 3 0,1-5 0,6-1 0,68-1 0,418-2 0,-447 1-112,-4 0 38,1 0 0,0 1 1,-1-1-1,1 0 0,-1-1 1,1 1-1,0 0 0,-1-1 0,1 0 1,-1 1-1,1-1 0,-1 0 1,1 0-1,-1-1 0,0 1 1,5-3-1,-1-5-6752</inkml:trace>
+</inkml:ink>
+</file>
+
 <file path=word/theme/theme1.xml><?xml version="1.0" encoding="utf-8"?>
 <a:theme xmlns:a="http://schemas.openxmlformats.org/drawingml/2006/main" name="Office Theme">
   <a:themeElements>

</xml_diff>

<commit_message>
Form updated with group name
</commit_message>
<xml_diff>
--- a/warmup-project/Form for expectations of originality-converted.docx
+++ b/warmup-project/Form for expectations of originality-converted.docx
@@ -37,7 +37,7 @@
         <mc:AlternateContent>
           <mc:Choice Requires="wps">
             <w:drawing>
-              <wp:inline distT="0" distB="0" distL="0" distR="0" wp14:anchorId="6F421225">
+              <wp:inline distT="0" distB="0" distL="0" distR="0" wp14:anchorId="27D9A82C" wp14:editId="64156178">
                 <wp:extent cx="7011035" cy="571500"/>
                 <wp:effectExtent l="12700" t="12700" r="0" b="0"/>
                 <wp:docPr id="22" name="Text Box 23"/>
@@ -110,11 +110,11 @@
           </mc:Choice>
           <mc:Fallback>
             <w:pict>
-              <v:shapetype w14:anchorId="6F421225" id="_x0000_t202" coordsize="21600,21600" o:spt="202" path="m,l,21600r21600,l21600,xe">
+              <v:shapetype w14:anchorId="27D9A82C" id="_x0000_t202" coordsize="21600,21600" o:spt="202" path="m,l,21600r21600,l21600,xe">
                 <v:stroke joinstyle="miter"/>
                 <v:path gradientshapeok="t" o:connecttype="rect"/>
               </v:shapetype>
-              <v:shape id="Text Box 23" o:spid="_x0000_s1026" type="#_x0000_t202" style="width:552.05pt;height:45pt;visibility:visible;mso-wrap-style:square;mso-left-percent:-10001;mso-top-percent:-10001;mso-position-horizontal:absolute;mso-position-horizontal-relative:char;mso-position-vertical:absolute;mso-position-vertical-relative:line;mso-left-percent:-10001;mso-top-percent:-10001;v-text-anchor:top" o:gfxdata="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" filled="f" strokecolor="#010202" strokeweight="1.5pt">
+              <v:shape id="Text Box 23" o:spid="_x0000_s1026" type="#_x0000_t202" style="width:552.05pt;height:45pt;visibility:visible;mso-wrap-style:square;mso-left-percent:-10001;mso-top-percent:-10001;mso-position-horizontal:absolute;mso-position-horizontal-relative:char;mso-position-vertical:absolute;mso-position-vertical-relative:line;mso-left-percent:-10001;mso-top-percent:-10001;v-text-anchor:top" o:gfxdata="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" filled="f" strokecolor="#010202" strokeweight="1.5pt">
                 <v:path arrowok="t"/>
                 <v:textbox inset="0,0,0,0">
                   <w:txbxContent>
@@ -451,7 +451,7 @@
         <mc:AlternateContent>
           <mc:Choice Requires="wpg">
             <w:drawing>
-              <wp:anchor distT="0" distB="0" distL="114300" distR="114300" simplePos="0" relativeHeight="487505920" behindDoc="1" locked="0" layoutInCell="1" allowOverlap="1" wp14:anchorId="41499124">
+              <wp:anchor distT="0" distB="0" distL="114300" distR="114300" simplePos="0" relativeHeight="487505920" behindDoc="1" locked="0" layoutInCell="1" allowOverlap="1" wp14:anchorId="23492F5B" wp14:editId="49AA8C13">
                 <wp:simplePos x="0" y="0"/>
                 <wp:positionH relativeFrom="page">
                   <wp:posOffset>466725</wp:posOffset>
@@ -1240,11 +1240,11 @@
           </mc:Choice>
           <mc:Fallback>
             <w:pict>
-              <v:group w14:anchorId="41499124" id="Group 10" o:spid="_x0000_s1027" style="position:absolute;margin-left:36.75pt;margin-top:26.45pt;width:534.2pt;height:91.55pt;z-index:-15810560;mso-position-horizontal-relative:page;mso-position-vertical-relative:text" coordorigin="735,-2211" coordsize="10684,1831" o:gfxdata="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">
-                <v:line id="Line 20" o:spid="_x0000_s1028" style="position:absolute;visibility:visible;mso-wrap-style:square" from="7590,-1946" to="11385,-1946" o:connectortype="straight" o:gfxdata="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" strokecolor="#000101" strokeweight=".25003mm">
+              <v:group w14:anchorId="23492F5B" id="Group 10" o:spid="_x0000_s1027" style="position:absolute;margin-left:36.75pt;margin-top:26.45pt;width:534.2pt;height:91.55pt;z-index:-15810560;mso-position-horizontal-relative:page;mso-position-vertical-relative:text" coordorigin="735,-2211" coordsize="10684,1831" o:gfxdata="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">
+                <v:line id="Line 20" o:spid="_x0000_s1028" style="position:absolute;visibility:visible;mso-wrap-style:square" from="7590,-1946" to="11385,-1946" o:connectortype="straight" o:gfxdata="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" strokecolor="#000101" strokeweight=".25003mm">
                   <o:lock v:ext="edit" shapetype="f"/>
                 </v:line>
-                <v:shape id="Text Box 19" o:spid="_x0000_s1029" type="#_x0000_t202" style="position:absolute;left:735;top:-2211;width:10671;height:312;visibility:visible;mso-wrap-style:square;v-text-anchor:top" o:gfxdata="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" filled="f" stroked="f">
+                <v:shape id="Text Box 19" o:spid="_x0000_s1029" type="#_x0000_t202" style="position:absolute;left:735;top:-2211;width:10671;height:312;visibility:visible;mso-wrap-style:square;v-text-anchor:top" o:gfxdata="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" filled="f" stroked="f">
                   <v:path arrowok="t"/>
                   <v:textbox inset="0,0,0,0">
                     <w:txbxContent>
@@ -1361,7 +1361,7 @@
                     </w:txbxContent>
                   </v:textbox>
                 </v:shape>
-                <v:shape id="Text Box 18" o:spid="_x0000_s1030" type="#_x0000_t202" style="position:absolute;left:735;top:-1461;width:6501;height:312;visibility:visible;mso-wrap-style:square;v-text-anchor:top" o:gfxdata="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" filled="f" stroked="f">
+                <v:shape id="Text Box 18" o:spid="_x0000_s1030" type="#_x0000_t202" style="position:absolute;left:735;top:-1461;width:6501;height:312;visibility:visible;mso-wrap-style:square;v-text-anchor:top" o:gfxdata="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" filled="f" stroked="f">
                   <v:path arrowok="t"/>
                   <v:textbox inset="0,0,0,0">
                     <w:txbxContent>
@@ -1399,7 +1399,7 @@
                     </w:txbxContent>
                   </v:textbox>
                 </v:shape>
-                <v:shape id="Text Box 17" o:spid="_x0000_s1031" type="#_x0000_t202" style="position:absolute;left:735;top:-1070;width:204;height:690;visibility:visible;mso-wrap-style:square;v-text-anchor:top" o:gfxdata="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" filled="f" stroked="f">
+                <v:shape id="Text Box 17" o:spid="_x0000_s1031" type="#_x0000_t202" style="position:absolute;left:735;top:-1070;width:204;height:690;visibility:visible;mso-wrap-style:square;v-text-anchor:top" o:gfxdata="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" filled="f" stroked="f">
                   <v:path arrowok="t"/>
                   <v:textbox inset="0,0,0,0">
                     <w:txbxContent>
@@ -1429,7 +1429,7 @@
                     </w:txbxContent>
                   </v:textbox>
                 </v:shape>
-                <v:shape id="Text Box 16" o:spid="_x0000_s1032" type="#_x0000_t202" style="position:absolute;left:1455;top:-1070;width:981;height:300;visibility:visible;mso-wrap-style:square;v-text-anchor:top" o:gfxdata="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" filled="f" stroked="f">
+                <v:shape id="Text Box 16" o:spid="_x0000_s1032" type="#_x0000_t202" style="position:absolute;left:1455;top:-1070;width:981;height:300;visibility:visible;mso-wrap-style:square;v-text-anchor:top" o:gfxdata="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" filled="f" stroked="f">
                   <v:path arrowok="t"/>
                   <v:textbox inset="0,0,0,0">
                     <w:txbxContent>
@@ -1462,7 +1462,7 @@
                     </w:txbxContent>
                   </v:textbox>
                 </v:shape>
-                <v:shape id="Text Box 15" o:spid="_x0000_s1033" type="#_x0000_t202" style="position:absolute;left:2896;top:-1070;width:1469;height:300;visibility:visible;mso-wrap-style:square;v-text-anchor:top" o:gfxdata="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" filled="f" stroked="f">
+                <v:shape id="Text Box 15" o:spid="_x0000_s1033" type="#_x0000_t202" style="position:absolute;left:2896;top:-1070;width:1469;height:300;visibility:visible;mso-wrap-style:square;v-text-anchor:top" o:gfxdata="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" filled="f" stroked="f">
                   <v:path arrowok="t"/>
                   <v:textbox inset="0,0,0,0">
                     <w:txbxContent>
@@ -1491,7 +1491,7 @@
                     </w:txbxContent>
                   </v:textbox>
                 </v:shape>
-                <v:shape id="Text Box 14" o:spid="_x0000_s1034" type="#_x0000_t202" style="position:absolute;left:5050;top:-1070;width:1407;height:300;visibility:visible;mso-wrap-style:square;v-text-anchor:top" o:gfxdata="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" filled="f" stroked="f">
+                <v:shape id="Text Box 14" o:spid="_x0000_s1034" type="#_x0000_t202" style="position:absolute;left:5050;top:-1070;width:1407;height:300;visibility:visible;mso-wrap-style:square;v-text-anchor:top" o:gfxdata="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" filled="f" stroked="f">
                   <v:path arrowok="t"/>
                   <v:textbox inset="0,0,0,0">
                     <w:txbxContent>
@@ -1524,7 +1524,7 @@
                     </w:txbxContent>
                   </v:textbox>
                 </v:shape>
-                <v:shape id="Text Box 13" o:spid="_x0000_s1035" type="#_x0000_t202" style="position:absolute;left:7216;top:-1070;width:1188;height:300;visibility:visible;mso-wrap-style:square;v-text-anchor:top" o:gfxdata="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" filled="f" stroked="f">
+                <v:shape id="Text Box 13" o:spid="_x0000_s1035" type="#_x0000_t202" style="position:absolute;left:7216;top:-1070;width:1188;height:300;visibility:visible;mso-wrap-style:square;v-text-anchor:top" o:gfxdata="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" filled="f" stroked="f">
                   <v:path arrowok="t"/>
                   <v:textbox inset="0,0,0,0">
                     <w:txbxContent>
@@ -1557,7 +1557,7 @@
                     </w:txbxContent>
                   </v:textbox>
                 </v:shape>
-                <v:shape id="Text Box 12" o:spid="_x0000_s1036" type="#_x0000_t202" style="position:absolute;left:1455;top:-680;width:2421;height:300;visibility:visible;mso-wrap-style:square;v-text-anchor:top" o:gfxdata="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" filled="f" stroked="f">
+                <v:shape id="Text Box 12" o:spid="_x0000_s1036" type="#_x0000_t202" style="position:absolute;left:1455;top:-680;width:2421;height:300;visibility:visible;mso-wrap-style:square;v-text-anchor:top" o:gfxdata="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" filled="f" stroked="f">
                   <v:path arrowok="t"/>
                   <v:textbox inset="0,0,0,0">
                     <w:txbxContent>
@@ -1590,7 +1590,7 @@
                     </w:txbxContent>
                   </v:textbox>
                 </v:shape>
-                <v:shape id="Text Box 11" o:spid="_x0000_s1037" type="#_x0000_t202" style="position:absolute;left:5055;top:-680;width:6364;height:300;visibility:visible;mso-wrap-style:square;v-text-anchor:top" o:gfxdata="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" filled="f" stroked="f">
+                <v:shape id="Text Box 11" o:spid="_x0000_s1037" type="#_x0000_t202" style="position:absolute;left:5055;top:-680;width:6364;height:300;visibility:visible;mso-wrap-style:square;v-text-anchor:top" o:gfxdata="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" filled="f" stroked="f">
                   <v:path arrowok="t"/>
                   <v:textbox inset="0,0,0,0">
                     <w:txbxContent>
@@ -1629,7 +1629,7 @@
         <mc:AlternateContent>
           <mc:Choice Requires="wps">
             <w:drawing>
-              <wp:anchor distT="0" distB="0" distL="0" distR="0" simplePos="0" relativeHeight="487588352" behindDoc="1" locked="0" layoutInCell="1" allowOverlap="1" wp14:anchorId="54BF1305">
+              <wp:anchor distT="0" distB="0" distL="0" distR="0" simplePos="0" relativeHeight="487588352" behindDoc="1" locked="0" layoutInCell="1" allowOverlap="1" wp14:anchorId="2ECCA2D3" wp14:editId="7B8F3E08">
                 <wp:simplePos x="0" y="0"/>
                 <wp:positionH relativeFrom="page">
                   <wp:posOffset>390525</wp:posOffset>
@@ -1895,7 +1895,7 @@
           </mc:Choice>
           <mc:Fallback>
             <w:pict>
-              <v:shape w14:anchorId="2414A6B7" id="Freeform 21" o:spid="_x0000_s1026" style="position:absolute;margin-left:30.75pt;margin-top:8.5pt;width:554.3pt;height:117.05pt;z-index:-15728128;visibility:visible;mso-wrap-style:square;mso-width-percent:0;mso-height-percent:0;mso-wrap-distance-left:0;mso-wrap-distance-top:0;mso-wrap-distance-right:0;mso-wrap-distance-bottom:0;mso-position-horizontal:absolute;mso-position-horizontal-relative:page;mso-position-vertical:absolute;mso-position-vertical-relative:text;mso-width-percent:0;mso-height-percent:0;mso-width-relative:page;mso-height-relative:page;v-text-anchor:top" coordsize="11086,2341" o:gfxdata="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" path="m11085,r-15,l11070,15r,2310l15,2325,15,15r11055,l11070,,15,,,,,15,,2325r,15l15,2340r11055,l11085,2340r,-15l11085,15r,-15xe" fillcolor="#010202" stroked="f">
+              <v:shape w14:anchorId="2414A6B7" id="Freeform 21" o:spid="_x0000_s1026" style="position:absolute;margin-left:30.75pt;margin-top:8.5pt;width:554.3pt;height:117.05pt;z-index:-15728128;visibility:visible;mso-wrap-style:square;mso-width-percent:0;mso-height-percent:0;mso-wrap-distance-left:0;mso-wrap-distance-top:0;mso-wrap-distance-right:0;mso-wrap-distance-bottom:0;mso-position-horizontal:absolute;mso-position-horizontal-relative:page;mso-position-vertical:absolute;mso-position-vertical-relative:text;mso-width-percent:0;mso-height-percent:0;mso-width-relative:page;mso-height-relative:page;v-text-anchor:top" coordsize="11086,2341" o:gfxdata="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" path="m11085,r-15,l11070,15r,2310l15,2325,15,15r11055,l11070,,15,,,,,15,,2325r,15l15,2340r11055,l11085,2340r,-15l11085,15r,-15xe" fillcolor="#010202" stroked="f">
                 <v:path arrowok="t" o:connecttype="custom" o:connectlocs="7038975,107950;7029450,107950;7029450,117475;7029450,1584325;9525,1584325;9525,117475;7029450,117475;7029450,107950;9525,107950;0,107950;0,117475;0,1584325;0,1593850;9525,1593850;7029450,1593850;7038975,1593850;7038975,1584325;7038975,117475;7038975,107950" o:connectangles="0,0,0,0,0,0,0,0,0,0,0,0,0,0,0,0,0,0,0"/>
                 <w10:wrap type="topAndBottom" anchorx="page"/>
               </v:shape>
@@ -1957,7 +1957,7 @@
         <mc:AlternateContent>
           <mc:Choice Requires="wpi">
             <w:drawing>
-              <wp:anchor distT="0" distB="0" distL="114300" distR="114300" simplePos="0" relativeHeight="487602688" behindDoc="0" locked="0" layoutInCell="1" allowOverlap="1" wp14:anchorId="48023913" wp14:editId="41F95F84">
+              <wp:anchor distT="0" distB="0" distL="114300" distR="114300" simplePos="0" relativeHeight="487602688" behindDoc="0" locked="0" layoutInCell="1" allowOverlap="1" wp14:anchorId="414BC0C0" wp14:editId="122E6BBB">
                 <wp:simplePos x="0" y="0"/>
                 <wp:positionH relativeFrom="column">
                   <wp:posOffset>4513580</wp:posOffset>
@@ -2011,7 +2011,7 @@
                 <v:path o:extrusionok="f" gradientshapeok="t" o:connecttype="rect"/>
                 <o:lock v:ext="edit" aspectratio="t"/>
               </v:shapetype>
-              <v:shape id="Ink 5" o:spid="_x0000_s1026" type="#_x0000_t75" style="position:absolute;margin-left:354.7pt;margin-top:34.85pt;width:115.95pt;height:28.8pt;z-index:487602688;visibility:visible;mso-wrap-style:square;mso-wrap-distance-left:9pt;mso-wrap-distance-top:0;mso-wrap-distance-right:9pt;mso-wrap-distance-bottom:0;mso-position-horizontal:absolute;mso-position-horizontal-relative:text;mso-position-vertical:absolute;mso-position-vertical-relative:text" o:gfxdata="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">
+              <v:shape id="Ink 5" o:spid="_x0000_s1026" type="#_x0000_t75" style="position:absolute;margin-left:354.7pt;margin-top:34.85pt;width:115.95pt;height:28.8pt;z-index:487602688;visibility:visible;mso-wrap-style:square;mso-wrap-distance-left:9pt;mso-wrap-distance-top:0;mso-wrap-distance-right:9pt;mso-wrap-distance-bottom:0;mso-position-horizontal:absolute;mso-position-horizontal-relative:text;mso-position-vertical:absolute;mso-position-vertical-relative:text" o:gfxdata="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">
                 <v:imagedata r:id="rId7" o:title=""/>
                 <o:lock v:ext="edit" rotation="t" aspectratio="f"/>
               </v:shape>
@@ -2046,7 +2046,7 @@
         <mc:AlternateContent>
           <mc:Choice Requires="wps">
             <w:drawing>
-              <wp:anchor distT="0" distB="0" distL="114300" distR="114300" simplePos="0" relativeHeight="15735296" behindDoc="0" locked="0" layoutInCell="1" allowOverlap="1" wp14:anchorId="3E51E240">
+              <wp:anchor distT="0" distB="0" distL="114300" distR="114300" simplePos="0" relativeHeight="15735296" behindDoc="0" locked="0" layoutInCell="1" allowOverlap="1" wp14:anchorId="19E7A094" wp14:editId="660817B8">
                 <wp:simplePos x="0" y="0"/>
                 <wp:positionH relativeFrom="page">
                   <wp:posOffset>915035</wp:posOffset>
@@ -2107,7 +2107,7 @@
           </mc:Choice>
           <mc:Fallback>
             <w:pict>
-              <v:line w14:anchorId="2B6BC38F" id="Line 9" o:spid="_x0000_s1026" style="position:absolute;z-index:15735296;visibility:visible;mso-wrap-style:square;mso-width-percent:0;mso-height-percent:0;mso-wrap-distance-left:9pt;mso-wrap-distance-top:0;mso-wrap-distance-right:9pt;mso-wrap-distance-bottom:0;mso-position-horizontal:absolute;mso-position-horizontal-relative:page;mso-position-vertical:absolute;mso-position-vertical-relative:text;mso-width-percent:0;mso-height-percent:0;mso-width-relative:page;mso-height-relative:page" from="72.05pt,18.2pt" to="212.1pt,18.2pt" o:gfxdata="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" strokecolor="#000101" strokeweight=".25003mm">
+              <v:line w14:anchorId="2B6BC38F" id="Line 9" o:spid="_x0000_s1026" style="position:absolute;z-index:15735296;visibility:visible;mso-wrap-style:square;mso-width-percent:0;mso-height-percent:0;mso-wrap-distance-left:9pt;mso-wrap-distance-top:0;mso-wrap-distance-right:9pt;mso-wrap-distance-bottom:0;mso-position-horizontal:absolute;mso-position-horizontal-relative:page;mso-position-vertical:absolute;mso-position-vertical-relative:text;mso-width-percent:0;mso-height-percent:0;mso-width-relative:page;mso-height-relative:page" from="72.05pt,18.2pt" to="212.1pt,18.2pt" o:gfxdata="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" strokecolor="#000101" strokeweight=".25003mm">
                 <o:lock v:ext="edit" shapetype="f"/>
                 <w10:wrap anchorx="page"/>
               </v:line>
@@ -2185,7 +2185,7 @@
         <mc:AlternateContent>
           <mc:Choice Requires="wps">
             <w:drawing>
-              <wp:anchor distT="0" distB="0" distL="114300" distR="114300" simplePos="0" relativeHeight="15735808" behindDoc="0" locked="0" layoutInCell="1" allowOverlap="1" wp14:anchorId="666198B9">
+              <wp:anchor distT="0" distB="0" distL="114300" distR="114300" simplePos="0" relativeHeight="15735808" behindDoc="0" locked="0" layoutInCell="1" allowOverlap="1" wp14:anchorId="5F82D265" wp14:editId="38CE63C1">
                 <wp:simplePos x="0" y="0"/>
                 <wp:positionH relativeFrom="page">
                   <wp:posOffset>915035</wp:posOffset>
@@ -2246,7 +2246,7 @@
           </mc:Choice>
           <mc:Fallback>
             <w:pict>
-              <v:line w14:anchorId="632F5ABD" id="Line 8" o:spid="_x0000_s1026" style="position:absolute;z-index:15735808;visibility:visible;mso-wrap-style:square;mso-width-percent:0;mso-height-percent:0;mso-wrap-distance-left:9pt;mso-wrap-distance-top:0;mso-wrap-distance-right:9pt;mso-wrap-distance-bottom:0;mso-position-horizontal:absolute;mso-position-horizontal-relative:page;mso-position-vertical:absolute;mso-position-vertical-relative:text;mso-width-percent:0;mso-height-percent:0;mso-width-relative:page;mso-height-relative:page" from="72.05pt,12.2pt" to="212.1pt,12.2pt" o:gfxdata="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" strokecolor="#000101" strokeweight=".25003mm">
+              <v:line w14:anchorId="632F5ABD" id="Line 8" o:spid="_x0000_s1026" style="position:absolute;z-index:15735808;visibility:visible;mso-wrap-style:square;mso-width-percent:0;mso-height-percent:0;mso-wrap-distance-left:9pt;mso-wrap-distance-top:0;mso-wrap-distance-right:9pt;mso-wrap-distance-bottom:0;mso-position-horizontal:absolute;mso-position-horizontal-relative:page;mso-position-vertical:absolute;mso-position-vertical-relative:text;mso-width-percent:0;mso-height-percent:0;mso-width-relative:page;mso-height-relative:page" from="72.05pt,12.2pt" to="212.1pt,12.2pt" o:gfxdata="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" strokecolor="#000101" strokeweight=".25003mm">
                 <o:lock v:ext="edit" shapetype="f"/>
                 <w10:wrap anchorx="page"/>
               </v:line>
@@ -2278,14 +2278,12 @@
         </w:rPr>
         <w:t xml:space="preserve"> </w:t>
       </w:r>
-      <w:proofErr w:type="spellStart"/>
       <w:r>
         <w:rPr>
           <w:color w:val="010202"/>
         </w:rPr>
         <w:t>Koudmani</w:t>
       </w:r>
-      <w:proofErr w:type="spellEnd"/>
     </w:p>
     <w:p>
       <w:pPr>
@@ -2350,7 +2348,7 @@
         <mc:AlternateContent>
           <mc:Choice Requires="wps">
             <w:drawing>
-              <wp:anchor distT="0" distB="0" distL="114300" distR="114300" simplePos="0" relativeHeight="15736320" behindDoc="0" locked="0" layoutInCell="1" allowOverlap="1" wp14:anchorId="492CEB7D">
+              <wp:anchor distT="0" distB="0" distL="114300" distR="114300" simplePos="0" relativeHeight="15736320" behindDoc="0" locked="0" layoutInCell="1" allowOverlap="1" wp14:anchorId="60D5AEA4" wp14:editId="0099A705">
                 <wp:simplePos x="0" y="0"/>
                 <wp:positionH relativeFrom="page">
                   <wp:posOffset>915035</wp:posOffset>
@@ -2411,7 +2409,7 @@
           </mc:Choice>
           <mc:Fallback>
             <w:pict>
-              <v:line w14:anchorId="2A34244A" id="Line 7" o:spid="_x0000_s1026" style="position:absolute;z-index:15736320;visibility:visible;mso-wrap-style:square;mso-width-percent:0;mso-height-percent:0;mso-wrap-distance-left:9pt;mso-wrap-distance-top:0;mso-wrap-distance-right:9pt;mso-wrap-distance-bottom:0;mso-position-horizontal:absolute;mso-position-horizontal-relative:page;mso-position-vertical:absolute;mso-position-vertical-relative:text;mso-width-percent:0;mso-height-percent:0;mso-width-relative:page;mso-height-relative:page" from="72.05pt,12.2pt" to="212.1pt,12.2pt" o:gfxdata="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" strokecolor="#000101" strokeweight=".25003mm">
+              <v:line w14:anchorId="2A34244A" id="Line 7" o:spid="_x0000_s1026" style="position:absolute;z-index:15736320;visibility:visible;mso-wrap-style:square;mso-width-percent:0;mso-height-percent:0;mso-wrap-distance-left:9pt;mso-wrap-distance-top:0;mso-wrap-distance-right:9pt;mso-wrap-distance-bottom:0;mso-position-horizontal:absolute;mso-position-horizontal-relative:page;mso-position-vertical:absolute;mso-position-vertical-relative:text;mso-width-percent:0;mso-height-percent:0;mso-width-relative:page;mso-height-relative:page" from="72.05pt,12.2pt" to="212.1pt,12.2pt" o:gfxdata="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" strokecolor="#000101" strokeweight=".25003mm">
                 <o:lock v:ext="edit" shapetype="f"/>
                 <w10:wrap anchorx="page"/>
               </v:line>
@@ -2505,7 +2503,7 @@
         <mc:AlternateContent>
           <mc:Choice Requires="wps">
             <w:drawing>
-              <wp:anchor distT="0" distB="0" distL="114300" distR="114300" simplePos="0" relativeHeight="15736832" behindDoc="0" locked="0" layoutInCell="1" allowOverlap="1" wp14:anchorId="5B530508">
+              <wp:anchor distT="0" distB="0" distL="114300" distR="114300" simplePos="0" relativeHeight="15736832" behindDoc="0" locked="0" layoutInCell="1" allowOverlap="1" wp14:anchorId="21A90B56" wp14:editId="6D24B5A3">
                 <wp:simplePos x="0" y="0"/>
                 <wp:positionH relativeFrom="page">
                   <wp:posOffset>915035</wp:posOffset>
@@ -2566,7 +2564,7 @@
           </mc:Choice>
           <mc:Fallback>
             <w:pict>
-              <v:line w14:anchorId="3D077C13" id="Line 6" o:spid="_x0000_s1026" style="position:absolute;z-index:15736832;visibility:visible;mso-wrap-style:square;mso-width-percent:0;mso-height-percent:0;mso-wrap-distance-left:9pt;mso-wrap-distance-top:0;mso-wrap-distance-right:9pt;mso-wrap-distance-bottom:0;mso-position-horizontal:absolute;mso-position-horizontal-relative:page;mso-position-vertical:absolute;mso-position-vertical-relative:text;mso-width-percent:0;mso-height-percent:0;mso-width-relative:page;mso-height-relative:page" from="72.05pt,12.2pt" to="212.2pt,12.2pt" o:gfxdata="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" strokecolor="#000101" strokeweight=".25003mm">
+              <v:line w14:anchorId="3D077C13" id="Line 6" o:spid="_x0000_s1026" style="position:absolute;z-index:15736832;visibility:visible;mso-wrap-style:square;mso-width-percent:0;mso-height-percent:0;mso-wrap-distance-left:9pt;mso-wrap-distance-top:0;mso-wrap-distance-right:9pt;mso-wrap-distance-bottom:0;mso-position-horizontal:absolute;mso-position-horizontal-relative:page;mso-position-vertical:absolute;mso-position-vertical-relative:text;mso-width-percent:0;mso-height-percent:0;mso-width-relative:page;mso-height-relative:page" from="72.05pt,12.2pt" to="212.2pt,12.2pt" o:gfxdata="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" strokecolor="#000101" strokeweight=".25003mm">
                 <o:lock v:ext="edit" shapetype="f"/>
                 <w10:wrap anchorx="page"/>
               </v:line>
@@ -2638,7 +2636,7 @@
         <mc:AlternateContent>
           <mc:Choice Requires="wps">
             <w:drawing>
-              <wp:anchor distT="0" distB="0" distL="114300" distR="114300" simplePos="0" relativeHeight="15737344" behindDoc="0" locked="0" layoutInCell="1" allowOverlap="1" wp14:anchorId="1AF4EFF5">
+              <wp:anchor distT="0" distB="0" distL="114300" distR="114300" simplePos="0" relativeHeight="15737344" behindDoc="0" locked="0" layoutInCell="1" allowOverlap="1" wp14:anchorId="345919ED" wp14:editId="594463F3">
                 <wp:simplePos x="0" y="0"/>
                 <wp:positionH relativeFrom="page">
                   <wp:posOffset>915035</wp:posOffset>
@@ -2699,7 +2697,7 @@
           </mc:Choice>
           <mc:Fallback>
             <w:pict>
-              <v:line w14:anchorId="6FA6E448" id="Line 5" o:spid="_x0000_s1026" style="position:absolute;z-index:15737344;visibility:visible;mso-wrap-style:square;mso-width-percent:0;mso-height-percent:0;mso-wrap-distance-left:9pt;mso-wrap-distance-top:0;mso-wrap-distance-right:9pt;mso-wrap-distance-bottom:0;mso-position-horizontal:absolute;mso-position-horizontal-relative:page;mso-position-vertical:absolute;mso-position-vertical-relative:text;mso-width-percent:0;mso-height-percent:0;mso-width-relative:page;mso-height-relative:page" from="72.05pt,12.2pt" to="212.2pt,12.2pt" o:gfxdata="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" strokecolor="#000101" strokeweight=".25003mm">
+              <v:line w14:anchorId="6FA6E448" id="Line 5" o:spid="_x0000_s1026" style="position:absolute;z-index:15737344;visibility:visible;mso-wrap-style:square;mso-width-percent:0;mso-height-percent:0;mso-wrap-distance-left:9pt;mso-wrap-distance-top:0;mso-wrap-distance-right:9pt;mso-wrap-distance-bottom:0;mso-position-horizontal:absolute;mso-position-horizontal-relative:page;mso-position-vertical:absolute;mso-position-vertical-relative:text;mso-width-percent:0;mso-height-percent:0;mso-width-relative:page;mso-height-relative:page" from="72.05pt,12.2pt" to="212.2pt,12.2pt" o:gfxdata="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" strokecolor="#000101" strokeweight=".25003mm">
                 <o:lock v:ext="edit" shapetype="f"/>
                 <w10:wrap anchorx="page"/>
               </v:line>
@@ -2762,89 +2760,33 @@
       <w:pPr>
         <w:pStyle w:val="BodyText"/>
         <w:spacing w:line="252" w:lineRule="exact"/>
-        <w:ind w:left="235"/>
-      </w:pPr>
-      <w:r>
-        <w:rPr>
-          <w:noProof/>
-        </w:rPr>
-        <mc:AlternateContent>
-          <mc:Choice Requires="wps">
-            <w:drawing>
-              <wp:anchor distT="0" distB="0" distL="114300" distR="114300" simplePos="0" relativeHeight="15737856" behindDoc="0" locked="0" layoutInCell="1" allowOverlap="1" wp14:anchorId="41A63AA2">
-                <wp:simplePos x="0" y="0"/>
-                <wp:positionH relativeFrom="page">
-                  <wp:posOffset>915035</wp:posOffset>
-                </wp:positionH>
-                <wp:positionV relativeFrom="paragraph">
-                  <wp:posOffset>154940</wp:posOffset>
-                </wp:positionV>
-                <wp:extent cx="1779905" cy="0"/>
-                <wp:effectExtent l="0" t="0" r="0" b="0"/>
-                <wp:wrapNone/>
-                <wp:docPr id="3" name="Line 4"/>
-                <wp:cNvGraphicFramePr>
-                  <a:graphicFrameLocks xmlns:a="http://schemas.openxmlformats.org/drawingml/2006/main"/>
-                </wp:cNvGraphicFramePr>
-                <a:graphic xmlns:a="http://schemas.openxmlformats.org/drawingml/2006/main">
-                  <a:graphicData uri="http://schemas.microsoft.com/office/word/2010/wordprocessingShape">
-                    <wps:wsp>
-                      <wps:cNvCnPr>
-                        <a:cxnSpLocks/>
-                      </wps:cNvCnPr>
-                      <wps:spPr bwMode="auto">
-                        <a:xfrm>
-                          <a:off x="0" y="0"/>
-                          <a:ext cx="1779905" cy="0"/>
-                        </a:xfrm>
-                        <a:prstGeom prst="line">
-                          <a:avLst/>
-                        </a:prstGeom>
-                        <a:noFill/>
-                        <a:ln w="9001">
-                          <a:solidFill>
-                            <a:srgbClr val="000101"/>
-                          </a:solidFill>
-                          <a:round/>
-                          <a:headEnd/>
-                          <a:tailEnd/>
-                        </a:ln>
-                        <a:extLst>
-                          <a:ext uri="{909E8E84-426E-40DD-AFC4-6F175D3DCCD1}">
-                            <a14:hiddenFill xmlns:a14="http://schemas.microsoft.com/office/drawing/2010/main">
-                              <a:noFill/>
-                            </a14:hiddenFill>
-                          </a:ext>
-                        </a:extLst>
-                      </wps:spPr>
-                      <wps:bodyPr/>
-                    </wps:wsp>
-                  </a:graphicData>
-                </a:graphic>
-                <wp14:sizeRelH relativeFrom="page">
-                  <wp14:pctWidth>0</wp14:pctWidth>
-                </wp14:sizeRelH>
-                <wp14:sizeRelV relativeFrom="page">
-                  <wp14:pctHeight>0</wp14:pctHeight>
-                </wp14:sizeRelV>
-              </wp:anchor>
-            </w:drawing>
-          </mc:Choice>
-          <mc:Fallback>
-            <w:pict>
-              <v:line w14:anchorId="0557A470" id="Line 4" o:spid="_x0000_s1026" style="position:absolute;z-index:15737856;visibility:visible;mso-wrap-style:square;mso-width-percent:0;mso-height-percent:0;mso-wrap-distance-left:9pt;mso-wrap-distance-top:0;mso-wrap-distance-right:9pt;mso-wrap-distance-bottom:0;mso-position-horizontal:absolute;mso-position-horizontal-relative:page;mso-position-vertical:absolute;mso-position-vertical-relative:text;mso-width-percent:0;mso-height-percent:0;mso-width-relative:page;mso-height-relative:page" from="72.05pt,12.2pt" to="212.2pt,12.2pt" o:gfxdata="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" strokecolor="#000101" strokeweight=".25003mm">
-                <o:lock v:ext="edit" shapetype="f"/>
-                <w10:wrap anchorx="page"/>
-              </v:line>
-            </w:pict>
-          </mc:Fallback>
-        </mc:AlternateContent>
-      </w:r>
-      <w:r>
-        <w:rPr>
-          <w:color w:val="010202"/>
-        </w:rPr>
-        <w:t>Name:</w:t>
+        <w:ind w:left="235" w:right="-1254"/>
+        <w:rPr>
+          <w:b/>
+          <w:bCs/>
+        </w:rPr>
+      </w:pPr>
+      <w:r>
+        <w:rPr>
+          <w:b/>
+          <w:bCs/>
+          <w:color w:val="010202"/>
+        </w:rPr>
+        <w:t xml:space="preserve">Group </w:t>
+      </w:r>
+      <w:r>
+        <w:rPr>
+          <w:b/>
+          <w:bCs/>
+        </w:rPr>
+        <w:t xml:space="preserve">Account </w:t>
+      </w:r>
+      <w:r>
+        <w:rPr>
+          <w:b/>
+          <w:bCs/>
+        </w:rPr>
+        <w:t>zmc353_2</w:t>
       </w:r>
     </w:p>
     <w:p>
@@ -2855,32 +2797,6 @@
           <w:sz w:val="16"/>
         </w:rPr>
       </w:pPr>
-      <w:r>
-        <w:rPr>
-          <w:color w:val="010202"/>
-          <w:w w:val="105"/>
-          <w:sz w:val="16"/>
-        </w:rPr>
-        <w:t>(</w:t>
-      </w:r>
-      <w:proofErr w:type="gramStart"/>
-      <w:r>
-        <w:rPr>
-          <w:color w:val="010202"/>
-          <w:w w:val="105"/>
-          <w:sz w:val="16"/>
-        </w:rPr>
-        <w:t>please</w:t>
-      </w:r>
-      <w:proofErr w:type="gramEnd"/>
-      <w:r>
-        <w:rPr>
-          <w:color w:val="010202"/>
-          <w:w w:val="105"/>
-          <w:sz w:val="16"/>
-        </w:rPr>
-        <w:t xml:space="preserve"> print clearly</w:t>
-      </w:r>
     </w:p>
     <w:p>
       <w:pPr>
@@ -3134,43 +3050,7 @@
         <w:rPr>
           <w:color w:val="010202"/>
         </w:rPr>
-        <w:t xml:space="preserve">                    ID</w:t>
-      </w:r>
-      <w:r>
-        <w:rPr>
-          <w:color w:val="010202"/>
-          <w:spacing w:val="5"/>
-        </w:rPr>
-        <w:t xml:space="preserve"> </w:t>
-      </w:r>
-      <w:r>
-        <w:rPr>
-          <w:color w:val="010202"/>
-          <w:spacing w:val="-3"/>
-        </w:rPr>
-        <w:t>No:</w:t>
-      </w:r>
-      <w:r>
-        <w:rPr>
-          <w:color w:val="010202"/>
-          <w:spacing w:val="-5"/>
-        </w:rPr>
-        <w:t xml:space="preserve"> </w:t>
-      </w:r>
-      <w:r>
-        <w:rPr>
-          <w:color w:val="010202"/>
-          <w:w w:val="102"/>
-          <w:u w:val="single" w:color="000101"/>
-        </w:rPr>
-        <w:t xml:space="preserve"> </w:t>
-      </w:r>
-      <w:r>
-        <w:rPr>
-          <w:color w:val="010202"/>
-          <w:u w:val="single" w:color="000101"/>
-        </w:rPr>
-        <w:tab/>
+        <w:t xml:space="preserve">                    </w:t>
       </w:r>
     </w:p>
     <w:p>
@@ -3510,73 +3390,6 @@
       <w:r>
         <w:rPr>
           <w:color w:val="010202"/>
-          <w:spacing w:val="-3"/>
-          <w:u w:val="single" w:color="000101"/>
-        </w:rPr>
-        <w:tab/>
-      </w:r>
-      <w:r>
-        <w:rPr>
-          <w:color w:val="010202"/>
-        </w:rPr>
-        <w:t xml:space="preserve"> </w:t>
-      </w:r>
-      <w:r>
-        <w:rPr>
-          <w:color w:val="010202"/>
-          <w:spacing w:val="-3"/>
-        </w:rPr>
-        <w:t>Signature:</w:t>
-      </w:r>
-      <w:r>
-        <w:rPr>
-          <w:color w:val="010202"/>
-          <w:spacing w:val="-3"/>
-          <w:u w:val="single" w:color="000101"/>
-        </w:rPr>
-        <w:t xml:space="preserve"> </w:t>
-      </w:r>
-      <w:r>
-        <w:rPr>
-          <w:color w:val="010202"/>
-          <w:spacing w:val="-3"/>
-          <w:u w:val="single" w:color="000101"/>
-        </w:rPr>
-        <w:tab/>
-      </w:r>
-      <w:r>
-        <w:rPr>
-          <w:color w:val="010202"/>
-          <w:spacing w:val="-3"/>
-          <w:u w:val="single" w:color="000101"/>
-        </w:rPr>
-        <w:tab/>
-      </w:r>
-      <w:r>
-        <w:rPr>
-          <w:color w:val="010202"/>
-          <w:spacing w:val="-3"/>
-        </w:rPr>
-        <w:t>Date:</w:t>
-      </w:r>
-      <w:r>
-        <w:rPr>
-          <w:color w:val="010202"/>
-          <w:spacing w:val="-5"/>
-        </w:rPr>
-        <w:t xml:space="preserve"> </w:t>
-      </w:r>
-      <w:r>
-        <w:rPr>
-          <w:color w:val="010202"/>
-          <w:w w:val="102"/>
-          <w:u w:val="single" w:color="000101"/>
-        </w:rPr>
-        <w:t xml:space="preserve"> </w:t>
-      </w:r>
-      <w:r>
-        <w:rPr>
-          <w:color w:val="010202"/>
           <w:u w:val="single" w:color="000101"/>
         </w:rPr>
         <w:tab/>
@@ -3590,7 +3403,7 @@
           <w:type w:val="continuous"/>
           <w:pgSz w:w="12240" w:h="15840"/>
           <w:pgMar w:top="440" w:right="420" w:bottom="280" w:left="500" w:header="720" w:footer="720" w:gutter="0"/>
-          <w:cols w:num="3" w:space="720" w:equalWidth="0">
+          <w:cols w:num="3" w:space="315" w:equalWidth="0">
             <w:col w:w="2436" w:space="1162"/>
             <w:col w:w="2132" w:space="39"/>
             <w:col w:w="5551"/>
@@ -3614,7 +3427,7 @@
         <mc:AlternateContent>
           <mc:Choice Requires="wps">
             <w:drawing>
-              <wp:inline distT="0" distB="0" distL="0" distR="0" wp14:anchorId="040FE99B">
+              <wp:inline distT="0" distB="0" distL="0" distR="0" wp14:anchorId="768051BB" wp14:editId="33CC72D6">
                 <wp:extent cx="7001510" cy="1695450"/>
                 <wp:effectExtent l="0" t="0" r="0" b="6350"/>
                 <wp:docPr id="2" name="Text Box 22"/>
@@ -3731,7 +3544,7 @@
           </mc:Choice>
           <mc:Fallback>
             <w:pict>
-              <v:shape w14:anchorId="040FE99B" id="Text Box 22" o:spid="_x0000_s1038" type="#_x0000_t202" style="width:551.3pt;height:133.5pt;visibility:visible;mso-wrap-style:square;mso-left-percent:-10001;mso-top-percent:-10001;mso-position-horizontal:absolute;mso-position-horizontal-relative:char;mso-position-vertical:absolute;mso-position-vertical-relative:line;mso-left-percent:-10001;mso-top-percent:-10001;v-text-anchor:top" o:gfxdata="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" fillcolor="#e6e6e5" strokecolor="#010202">
+              <v:shape w14:anchorId="768051BB" id="Text Box 22" o:spid="_x0000_s1038" type="#_x0000_t202" style="width:551.3pt;height:133.5pt;visibility:visible;mso-wrap-style:square;mso-left-percent:-10001;mso-top-percent:-10001;mso-position-horizontal:absolute;mso-position-horizontal-relative:char;mso-position-vertical:absolute;mso-position-vertical-relative:line;mso-left-percent:-10001;mso-top-percent:-10001;v-text-anchor:top" o:gfxdata="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" fillcolor="#e6e6e5" strokecolor="#010202">
                 <v:path arrowok="t"/>
                 <v:textbox inset="0,0,0,0">
                   <w:txbxContent>
@@ -6961,7 +6774,7 @@
         <mc:AlternateContent>
           <mc:Choice Requires="wps">
             <w:drawing>
-              <wp:anchor distT="0" distB="0" distL="0" distR="0" simplePos="0" relativeHeight="487597568" behindDoc="1" locked="0" layoutInCell="1" allowOverlap="1" wp14:anchorId="71819F4B">
+              <wp:anchor distT="0" distB="0" distL="0" distR="0" simplePos="0" relativeHeight="487597568" behindDoc="1" locked="0" layoutInCell="1" allowOverlap="1" wp14:anchorId="455E57FB" wp14:editId="4F6202A9">
                 <wp:simplePos x="0" y="0"/>
                 <wp:positionH relativeFrom="page">
                   <wp:posOffset>390525</wp:posOffset>
@@ -7048,7 +6861,7 @@
           </mc:Choice>
           <mc:Fallback>
             <w:pict>
-              <v:shape w14:anchorId="71819F4B" id="Text Box 2" o:spid="_x0000_s1039" type="#_x0000_t202" style="position:absolute;margin-left:30.75pt;margin-top:15.45pt;width:552.05pt;height:15.75pt;z-index:-15718912;visibility:visible;mso-wrap-style:square;mso-width-percent:0;mso-height-percent:0;mso-wrap-distance-left:0;mso-wrap-distance-top:0;mso-wrap-distance-right:0;mso-wrap-distance-bottom:0;mso-position-horizontal:absolute;mso-position-horizontal-relative:page;mso-position-vertical:absolute;mso-position-vertical-relative:text;mso-width-percent:0;mso-height-percent:0;mso-width-relative:page;mso-height-relative:page;v-text-anchor:top" o:gfxdata="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" filled="f" strokecolor="#010202" strokeweight="1.5pt">
+              <v:shape w14:anchorId="455E57FB" id="Text Box 2" o:spid="_x0000_s1039" type="#_x0000_t202" style="position:absolute;margin-left:30.75pt;margin-top:15.45pt;width:552.05pt;height:15.75pt;z-index:-15718912;visibility:visible;mso-wrap-style:square;mso-width-percent:0;mso-height-percent:0;mso-wrap-distance-left:0;mso-wrap-distance-top:0;mso-wrap-distance-right:0;mso-wrap-distance-bottom:0;mso-position-horizontal:absolute;mso-position-horizontal-relative:page;mso-position-vertical:absolute;mso-position-vertical-relative:text;mso-width-percent:0;mso-height-percent:0;mso-width-relative:page;mso-height-relative:page;v-text-anchor:top" o:gfxdata="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" filled="f" strokecolor="#010202" strokeweight="1.5pt">
                 <v:path arrowok="t"/>
                 <v:textbox inset="0,0,0,0">
                   <w:txbxContent>

</xml_diff>

<commit_message>
Added my name to the form
</commit_message>
<xml_diff>
--- a/warmup-project/Form for expectations of originality-converted.docx
+++ b/warmup-project/Form for expectations of originality-converted.docx
@@ -2578,6 +2578,28 @@
         </w:rPr>
         <w:t>Name:</w:t>
       </w:r>
+      <w:r>
+        <w:rPr>
+          <w:color w:val="010202"/>
+        </w:rPr>
+        <w:t xml:space="preserve"> </w:t>
+      </w:r>
+      <w:r>
+        <w:rPr>
+          <w:color w:val="010202"/>
+          <w:sz w:val="20"/>
+          <w:szCs w:val="20"/>
+        </w:rPr>
+        <w:t>Artem Chernig</w:t>
+      </w:r>
+      <w:r>
+        <w:rPr>
+          <w:color w:val="010202"/>
+          <w:sz w:val="20"/>
+          <w:szCs w:val="20"/>
+        </w:rPr>
+        <w:t>el</w:t>
+      </w:r>
     </w:p>
     <w:p>
       <w:pPr>
@@ -2779,14 +2801,7 @@
           <w:b/>
           <w:bCs/>
         </w:rPr>
-        <w:t xml:space="preserve">Account </w:t>
-      </w:r>
-      <w:r>
-        <w:rPr>
-          <w:b/>
-          <w:bCs/>
-        </w:rPr>
-        <w:t>zmc353_2</w:t>
+        <w:t>Account zmc353_2</w:t>
       </w:r>
     </w:p>
     <w:p>
@@ -2807,13 +2822,20 @@
         <w:spacing w:before="120" w:line="655" w:lineRule="auto"/>
         <w:ind w:left="235"/>
         <w:jc w:val="both"/>
-      </w:pPr>
-      <w:r>
+        <w:rPr>
+          <w:lang w:val="es-ES"/>
+        </w:rPr>
+      </w:pPr>
+      <w:r>
+        <w:rPr>
+          <w:lang w:val="es-ES"/>
+        </w:rPr>
         <w:br w:type="column"/>
       </w:r>
       <w:r>
         <w:rPr>
           <w:color w:val="010202"/>
+          <w:lang w:val="es-ES"/>
         </w:rPr>
         <w:t>ID</w:t>
       </w:r>
@@ -2821,13 +2843,15 @@
         <w:rPr>
           <w:color w:val="010202"/>
           <w:spacing w:val="4"/>
-        </w:rPr>
-        <w:t xml:space="preserve"> </w:t>
-      </w:r>
-      <w:r>
-        <w:rPr>
-          <w:color w:val="010202"/>
-          <w:spacing w:val="-3"/>
+          <w:lang w:val="es-ES"/>
+        </w:rPr>
+        <w:t xml:space="preserve"> </w:t>
+      </w:r>
+      <w:r>
+        <w:rPr>
+          <w:color w:val="010202"/>
+          <w:spacing w:val="-3"/>
+          <w:lang w:val="es-ES"/>
         </w:rPr>
         <w:t>No:</w:t>
       </w:r>
@@ -2835,6 +2859,7 @@
         <w:rPr>
           <w:color w:val="010202"/>
           <w:spacing w:val="-5"/>
+          <w:lang w:val="es-ES"/>
         </w:rPr>
         <w:t xml:space="preserve"> </w:t>
       </w:r>
@@ -2843,6 +2868,7 @@
           <w:color w:val="010202"/>
           <w:w w:val="102"/>
           <w:u w:val="single" w:color="000101"/>
+          <w:lang w:val="es-ES"/>
         </w:rPr>
         <w:t xml:space="preserve"> </w:t>
       </w:r>
@@ -2851,6 +2877,7 @@
           <w:color w:val="010202"/>
           <w:w w:val="102"/>
           <w:u w:val="single" w:color="000101"/>
+          <w:lang w:val="es-ES"/>
         </w:rPr>
         <w:t>40135588</w:t>
       </w:r>
@@ -2858,6 +2885,7 @@
         <w:rPr>
           <w:color w:val="010202"/>
           <w:u w:val="single" w:color="000101"/>
+          <w:lang w:val="es-ES"/>
         </w:rPr>
         <w:tab/>
       </w:r>
@@ -2866,12 +2894,14 @@
           <w:color w:val="010202"/>
           <w:w w:val="8"/>
           <w:u w:val="single" w:color="000101"/>
-        </w:rPr>
-        <w:t xml:space="preserve"> </w:t>
-      </w:r>
-      <w:r>
-        <w:rPr>
-          <w:color w:val="010202"/>
+          <w:lang w:val="es-ES"/>
+        </w:rPr>
+        <w:t xml:space="preserve"> </w:t>
+      </w:r>
+      <w:r>
+        <w:rPr>
+          <w:color w:val="010202"/>
+          <w:lang w:val="es-ES"/>
         </w:rPr>
         <w:t xml:space="preserve">                    ID</w:t>
       </w:r>
@@ -2879,13 +2909,15 @@
         <w:rPr>
           <w:color w:val="010202"/>
           <w:spacing w:val="4"/>
-        </w:rPr>
-        <w:t xml:space="preserve"> </w:t>
-      </w:r>
-      <w:r>
-        <w:rPr>
-          <w:color w:val="010202"/>
-          <w:spacing w:val="-3"/>
+          <w:lang w:val="es-ES"/>
+        </w:rPr>
+        <w:t xml:space="preserve"> </w:t>
+      </w:r>
+      <w:r>
+        <w:rPr>
+          <w:color w:val="010202"/>
+          <w:spacing w:val="-3"/>
+          <w:lang w:val="es-ES"/>
         </w:rPr>
         <w:t>No:</w:t>
       </w:r>
@@ -2893,6 +2925,7 @@
         <w:rPr>
           <w:color w:val="010202"/>
           <w:spacing w:val="-5"/>
+          <w:lang w:val="es-ES"/>
         </w:rPr>
         <w:t xml:space="preserve"> </w:t>
       </w:r>
@@ -2901,6 +2934,7 @@
           <w:color w:val="010202"/>
           <w:w w:val="102"/>
           <w:u w:val="single" w:color="000101"/>
+          <w:lang w:val="es-ES"/>
         </w:rPr>
         <w:t xml:space="preserve"> </w:t>
       </w:r>
@@ -2909,6 +2943,7 @@
           <w:color w:val="010202"/>
           <w:w w:val="102"/>
           <w:u w:val="single" w:color="000101"/>
+          <w:lang w:val="es-ES"/>
         </w:rPr>
         <w:t>29199160</w:t>
       </w:r>
@@ -2916,6 +2951,7 @@
         <w:rPr>
           <w:color w:val="010202"/>
           <w:u w:val="single" w:color="000101"/>
+          <w:lang w:val="es-ES"/>
         </w:rPr>
         <w:tab/>
       </w:r>
@@ -2924,12 +2960,14 @@
           <w:color w:val="010202"/>
           <w:w w:val="8"/>
           <w:u w:val="single" w:color="000101"/>
-        </w:rPr>
-        <w:t xml:space="preserve"> </w:t>
-      </w:r>
-      <w:r>
-        <w:rPr>
-          <w:color w:val="010202"/>
+          <w:lang w:val="es-ES"/>
+        </w:rPr>
+        <w:t xml:space="preserve"> </w:t>
+      </w:r>
+      <w:r>
+        <w:rPr>
+          <w:color w:val="010202"/>
+          <w:lang w:val="es-ES"/>
         </w:rPr>
         <w:t xml:space="preserve">                    ID</w:t>
       </w:r>
@@ -2937,13 +2975,15 @@
         <w:rPr>
           <w:color w:val="010202"/>
           <w:spacing w:val="4"/>
-        </w:rPr>
-        <w:t xml:space="preserve"> </w:t>
-      </w:r>
-      <w:r>
-        <w:rPr>
-          <w:color w:val="010202"/>
-          <w:spacing w:val="-3"/>
+          <w:lang w:val="es-ES"/>
+        </w:rPr>
+        <w:t xml:space="preserve"> </w:t>
+      </w:r>
+      <w:r>
+        <w:rPr>
+          <w:color w:val="010202"/>
+          <w:spacing w:val="-3"/>
+          <w:lang w:val="es-ES"/>
         </w:rPr>
         <w:t>No:</w:t>
       </w:r>
@@ -2951,6 +2991,7 @@
         <w:rPr>
           <w:color w:val="010202"/>
           <w:spacing w:val="-5"/>
+          <w:lang w:val="es-ES"/>
         </w:rPr>
         <w:t xml:space="preserve"> </w:t>
       </w:r>
@@ -2959,12 +3000,14 @@
           <w:color w:val="010202"/>
           <w:spacing w:val="-5"/>
           <w:u w:val="single"/>
+          <w:lang w:val="es-ES"/>
         </w:rPr>
         <w:t>40098830</w:t>
       </w:r>
       <w:r>
         <w:rPr>
           <w:color w:val="010202"/>
+          <w:lang w:val="es-ES"/>
         </w:rPr>
         <w:t xml:space="preserve">                    ID</w:t>
       </w:r>
@@ -2972,13 +3015,15 @@
         <w:rPr>
           <w:color w:val="010202"/>
           <w:spacing w:val="5"/>
-        </w:rPr>
-        <w:t xml:space="preserve"> </w:t>
-      </w:r>
-      <w:r>
-        <w:rPr>
-          <w:color w:val="010202"/>
-          <w:spacing w:val="-3"/>
+          <w:lang w:val="es-ES"/>
+        </w:rPr>
+        <w:t xml:space="preserve"> </w:t>
+      </w:r>
+      <w:r>
+        <w:rPr>
+          <w:color w:val="010202"/>
+          <w:spacing w:val="-3"/>
+          <w:lang w:val="es-ES"/>
         </w:rPr>
         <w:t>No:</w:t>
       </w:r>
@@ -2986,6 +3031,7 @@
         <w:rPr>
           <w:color w:val="010202"/>
           <w:spacing w:val="-5"/>
+          <w:lang w:val="es-ES"/>
         </w:rPr>
         <w:t xml:space="preserve"> </w:t>
       </w:r>
@@ -2994,19 +3040,22 @@
           <w:color w:val="010202"/>
           <w:w w:val="102"/>
           <w:u w:val="single" w:color="000101"/>
-        </w:rPr>
-        <w:t xml:space="preserve"> </w:t>
+          <w:lang w:val="es-ES"/>
+        </w:rPr>
+        <w:t>40115241</w:t>
       </w:r>
       <w:r>
         <w:rPr>
           <w:color w:val="010202"/>
           <w:u w:val="single" w:color="000101"/>
+          <w:lang w:val="es-ES"/>
         </w:rPr>
         <w:tab/>
       </w:r>
       <w:r>
         <w:rPr>
           <w:color w:val="010202"/>
+          <w:lang w:val="es-ES"/>
         </w:rPr>
         <w:t xml:space="preserve">                    ID</w:t>
       </w:r>
@@ -3014,13 +3063,15 @@
         <w:rPr>
           <w:color w:val="010202"/>
           <w:spacing w:val="4"/>
-        </w:rPr>
-        <w:t xml:space="preserve"> </w:t>
-      </w:r>
-      <w:r>
-        <w:rPr>
-          <w:color w:val="010202"/>
-          <w:spacing w:val="-3"/>
+          <w:lang w:val="es-ES"/>
+        </w:rPr>
+        <w:t xml:space="preserve"> </w:t>
+      </w:r>
+      <w:r>
+        <w:rPr>
+          <w:color w:val="010202"/>
+          <w:spacing w:val="-3"/>
+          <w:lang w:val="es-ES"/>
         </w:rPr>
         <w:t>No:</w:t>
       </w:r>
@@ -3028,6 +3079,7 @@
         <w:rPr>
           <w:color w:val="010202"/>
           <w:spacing w:val="-5"/>
+          <w:lang w:val="es-ES"/>
         </w:rPr>
         <w:t xml:space="preserve"> </w:t>
       </w:r>
@@ -3036,6 +3088,7 @@
           <w:color w:val="010202"/>
           <w:w w:val="102"/>
           <w:u w:val="single" w:color="000101"/>
+          <w:lang w:val="es-ES"/>
         </w:rPr>
         <w:t xml:space="preserve"> </w:t>
       </w:r>
@@ -3043,12 +3096,14 @@
         <w:rPr>
           <w:color w:val="010202"/>
           <w:u w:val="single" w:color="000101"/>
+          <w:lang w:val="es-ES"/>
         </w:rPr>
         <w:tab/>
       </w:r>
       <w:r>
         <w:rPr>
           <w:color w:val="010202"/>
+          <w:lang w:val="es-ES"/>
         </w:rPr>
         <w:t xml:space="preserve">                    </w:t>
       </w:r>
@@ -3068,6 +3123,9 @@
         <w:jc w:val="both"/>
       </w:pPr>
       <w:r>
+        <w:rPr>
+          <w:lang w:val="es-ES"/>
+        </w:rPr>
         <w:br w:type="column"/>
       </w:r>
       <w:r>
@@ -3302,6 +3360,14 @@
           <w:spacing w:val="-3"/>
           <w:u w:val="single" w:color="000101"/>
         </w:rPr>
+        <w:t>Artem Chernigel</w:t>
+      </w:r>
+      <w:r>
+        <w:rPr>
+          <w:color w:val="010202"/>
+          <w:spacing w:val="-3"/>
+          <w:u w:val="single" w:color="000101"/>
+        </w:rPr>
         <w:tab/>
       </w:r>
       <w:r>
@@ -3318,6 +3384,13 @@
           <w:spacing w:val="-3"/>
         </w:rPr>
         <w:t>Date:</w:t>
+      </w:r>
+      <w:r>
+        <w:rPr>
+          <w:color w:val="010202"/>
+          <w:spacing w:val="-3"/>
+        </w:rPr>
+        <w:t>10-12-2021</w:t>
       </w:r>
       <w:r>
         <w:rPr>
@@ -4472,19 +4545,11 @@
         <w:spacing w:line="242" w:lineRule="auto"/>
         <w:ind w:right="511"/>
       </w:pPr>
-      <w:proofErr w:type="gramStart"/>
-      <w:r>
-        <w:rPr>
-          <w:color w:val="010202"/>
-        </w:rPr>
-        <w:t>All of</w:t>
-      </w:r>
-      <w:proofErr w:type="gramEnd"/>
-      <w:r>
-        <w:rPr>
-          <w:color w:val="010202"/>
-        </w:rPr>
-        <w:t xml:space="preserve"> the </w:t>
+      <w:r>
+        <w:rPr>
+          <w:color w:val="010202"/>
+        </w:rPr>
+        <w:t xml:space="preserve">All of the </w:t>
       </w:r>
       <w:r>
         <w:rPr>
@@ -4994,23 +5059,7 @@
           <w:color w:val="010202"/>
           <w:spacing w:val="-3"/>
         </w:rPr>
-        <w:t xml:space="preserve">ideas, observations, </w:t>
-      </w:r>
-      <w:proofErr w:type="gramStart"/>
-      <w:r>
-        <w:rPr>
-          <w:color w:val="010202"/>
-          <w:spacing w:val="-3"/>
-        </w:rPr>
-        <w:t>information</w:t>
-      </w:r>
-      <w:proofErr w:type="gramEnd"/>
-      <w:r>
-        <w:rPr>
-          <w:color w:val="010202"/>
-          <w:spacing w:val="-3"/>
-        </w:rPr>
-        <w:t xml:space="preserve"> </w:t>
+        <w:t xml:space="preserve">ideas, observations, information </w:t>
       </w:r>
       <w:r>
         <w:rPr>
@@ -5792,23 +5841,7 @@
           <w:color w:val="010202"/>
           <w:spacing w:val="-3"/>
         </w:rPr>
-        <w:t xml:space="preserve">been consulted, used, copied, </w:t>
-      </w:r>
-      <w:proofErr w:type="gramStart"/>
-      <w:r>
-        <w:rPr>
-          <w:color w:val="010202"/>
-          <w:spacing w:val="-3"/>
-        </w:rPr>
-        <w:t>paraphrased</w:t>
-      </w:r>
-      <w:proofErr w:type="gramEnd"/>
-      <w:r>
-        <w:rPr>
-          <w:color w:val="010202"/>
-          <w:spacing w:val="-3"/>
-        </w:rPr>
-        <w:t xml:space="preserve"> </w:t>
+        <w:t xml:space="preserve">been consulted, used, copied, paraphrased </w:t>
       </w:r>
       <w:r>
         <w:rPr>
@@ -6699,19 +6732,11 @@
         </w:tabs>
         <w:spacing w:before="2"/>
       </w:pPr>
-      <w:proofErr w:type="gramStart"/>
-      <w:r>
-        <w:rPr>
-          <w:color w:val="010202"/>
-        </w:rPr>
-        <w:t>All of</w:t>
-      </w:r>
-      <w:proofErr w:type="gramEnd"/>
-      <w:r>
-        <w:rPr>
-          <w:color w:val="010202"/>
-        </w:rPr>
-        <w:t xml:space="preserve"> the </w:t>
+      <w:r>
+        <w:rPr>
+          <w:color w:val="010202"/>
+        </w:rPr>
+        <w:t xml:space="preserve">All of the </w:t>
       </w:r>
       <w:r>
         <w:rPr>

</xml_diff>